<commit_message>
Finalized user's guide and added to full file
</commit_message>
<xml_diff>
--- a/word_files/10.Руководство пользователя.docx
+++ b/word_files/10.Руководство пользователя.docx
@@ -909,7 +909,22 @@
           <w:rFonts w:cs="Times New Roman"/>
           <w:szCs w:val="28"/>
         </w:rPr>
-        <w:t xml:space="preserve">1. Процессор </w:t>
+        <w:t>1.</w:t>
+      </w:r>
+      <w:r>
+        <w:rPr>
+          <w:rFonts w:cs="Times New Roman"/>
+          <w:szCs w:val="28"/>
+          <w:lang w:val="ru-RU"/>
+        </w:rPr>
+        <w:t> </w:t>
+      </w:r>
+      <w:r>
+        <w:rPr>
+          <w:rFonts w:cs="Times New Roman"/>
+          <w:szCs w:val="28"/>
+        </w:rPr>
+        <w:t xml:space="preserve">Процессор </w:t>
       </w:r>
       <w:r>
         <w:rPr>
@@ -971,37 +986,82 @@
           <w:rFonts w:cs="Times New Roman"/>
           <w:szCs w:val="28"/>
         </w:rPr>
-        <w:t>2. Объем свободного пространства на постоянном запоминающем устройстве – пятьдесят ГБ файлового хранилища.</w:t>
-      </w:r>
-    </w:p>
-    <w:p>
-      <w:pPr>
-        <w:rPr>
-          <w:rFonts w:cs="Times New Roman"/>
-          <w:szCs w:val="28"/>
-        </w:rPr>
-      </w:pPr>
-      <w:r>
-        <w:rPr>
-          <w:rFonts w:cs="Times New Roman"/>
-          <w:szCs w:val="28"/>
-        </w:rPr>
-        <w:t>3. Объем оперативного запоминающего устройства – шестнадцать ГБ.</w:t>
-      </w:r>
-    </w:p>
-    <w:p>
-      <w:pPr>
-        <w:rPr>
-          <w:rFonts w:cs="Times New Roman"/>
-          <w:szCs w:val="28"/>
-        </w:rPr>
-      </w:pPr>
-      <w:r>
-        <w:rPr>
-          <w:rFonts w:cs="Times New Roman"/>
-          <w:szCs w:val="28"/>
-        </w:rPr>
-        <w:t xml:space="preserve">4. Наличие доступа к сети </w:t>
+        <w:t>2.</w:t>
+      </w:r>
+      <w:r>
+        <w:rPr>
+          <w:rFonts w:cs="Times New Roman"/>
+          <w:szCs w:val="28"/>
+          <w:lang w:val="ru-RU"/>
+        </w:rPr>
+        <w:t> </w:t>
+      </w:r>
+      <w:r>
+        <w:rPr>
+          <w:rFonts w:cs="Times New Roman"/>
+          <w:szCs w:val="28"/>
+        </w:rPr>
+        <w:t>Объем свободного пространства на постоянном запоминающем устройстве – пятьдесят ГБ файлового хранилища.</w:t>
+      </w:r>
+    </w:p>
+    <w:p>
+      <w:pPr>
+        <w:rPr>
+          <w:rFonts w:cs="Times New Roman"/>
+          <w:szCs w:val="28"/>
+        </w:rPr>
+      </w:pPr>
+      <w:r>
+        <w:rPr>
+          <w:rFonts w:cs="Times New Roman"/>
+          <w:szCs w:val="28"/>
+        </w:rPr>
+        <w:t>3.</w:t>
+      </w:r>
+      <w:r>
+        <w:rPr>
+          <w:rFonts w:cs="Times New Roman"/>
+          <w:szCs w:val="28"/>
+          <w:lang w:val="ru-RU"/>
+        </w:rPr>
+        <w:t> </w:t>
+      </w:r>
+      <w:r>
+        <w:rPr>
+          <w:rFonts w:cs="Times New Roman"/>
+          <w:szCs w:val="28"/>
+        </w:rPr>
+        <w:t>Объем оперативного запоминающего устройства – шестнадцать ГБ.</w:t>
+      </w:r>
+    </w:p>
+    <w:p>
+      <w:pPr>
+        <w:rPr>
+          <w:rFonts w:cs="Times New Roman"/>
+          <w:szCs w:val="28"/>
+        </w:rPr>
+      </w:pPr>
+      <w:r>
+        <w:rPr>
+          <w:rFonts w:cs="Times New Roman"/>
+          <w:szCs w:val="28"/>
+        </w:rPr>
+        <w:t>4.</w:t>
+      </w:r>
+      <w:r>
+        <w:rPr>
+          <w:rFonts w:cs="Times New Roman"/>
+          <w:szCs w:val="28"/>
+          <w:lang w:val="ru-RU"/>
+        </w:rPr>
+        <w:t> </w:t>
+      </w:r>
+      <w:r>
+        <w:rPr>
+          <w:rFonts w:cs="Times New Roman"/>
+          <w:szCs w:val="28"/>
+        </w:rPr>
+        <w:t xml:space="preserve">Наличие доступа к сети </w:t>
       </w:r>
       <w:r>
         <w:rPr>
@@ -1031,37 +1091,82 @@
           <w:rFonts w:cs="Times New Roman"/>
           <w:szCs w:val="28"/>
         </w:rPr>
-        <w:t>5. Клавиатура.</w:t>
-      </w:r>
-    </w:p>
-    <w:p>
-      <w:pPr>
-        <w:rPr>
-          <w:rFonts w:cs="Times New Roman"/>
-          <w:szCs w:val="28"/>
-        </w:rPr>
-      </w:pPr>
-      <w:r>
-        <w:rPr>
-          <w:rFonts w:cs="Times New Roman"/>
-          <w:szCs w:val="28"/>
-        </w:rPr>
-        <w:t>6. Мышь.</w:t>
-      </w:r>
-    </w:p>
-    <w:p>
-      <w:pPr>
-        <w:rPr>
-          <w:rFonts w:cs="Times New Roman"/>
-          <w:szCs w:val="28"/>
-        </w:rPr>
-      </w:pPr>
-      <w:r>
-        <w:rPr>
-          <w:rFonts w:cs="Times New Roman"/>
-          <w:szCs w:val="28"/>
-        </w:rPr>
-        <w:t>7. Монитор.</w:t>
+        <w:t>5.</w:t>
+      </w:r>
+      <w:r>
+        <w:rPr>
+          <w:rFonts w:cs="Times New Roman"/>
+          <w:szCs w:val="28"/>
+          <w:lang w:val="ru-RU"/>
+        </w:rPr>
+        <w:t> </w:t>
+      </w:r>
+      <w:r>
+        <w:rPr>
+          <w:rFonts w:cs="Times New Roman"/>
+          <w:szCs w:val="28"/>
+        </w:rPr>
+        <w:t>Клавиатура.</w:t>
+      </w:r>
+    </w:p>
+    <w:p>
+      <w:pPr>
+        <w:rPr>
+          <w:rFonts w:cs="Times New Roman"/>
+          <w:szCs w:val="28"/>
+        </w:rPr>
+      </w:pPr>
+      <w:r>
+        <w:rPr>
+          <w:rFonts w:cs="Times New Roman"/>
+          <w:szCs w:val="28"/>
+        </w:rPr>
+        <w:t>6.</w:t>
+      </w:r>
+      <w:r>
+        <w:rPr>
+          <w:rFonts w:cs="Times New Roman"/>
+          <w:szCs w:val="28"/>
+          <w:lang w:val="ru-RU"/>
+        </w:rPr>
+        <w:t> </w:t>
+      </w:r>
+      <w:r>
+        <w:rPr>
+          <w:rFonts w:cs="Times New Roman"/>
+          <w:szCs w:val="28"/>
+        </w:rPr>
+        <w:t>Мышь.</w:t>
+      </w:r>
+    </w:p>
+    <w:p>
+      <w:pPr>
+        <w:rPr>
+          <w:rFonts w:cs="Times New Roman"/>
+          <w:szCs w:val="28"/>
+        </w:rPr>
+      </w:pPr>
+      <w:r>
+        <w:rPr>
+          <w:rFonts w:cs="Times New Roman"/>
+          <w:szCs w:val="28"/>
+        </w:rPr>
+        <w:t>7.</w:t>
+      </w:r>
+      <w:r>
+        <w:rPr>
+          <w:rFonts w:cs="Times New Roman"/>
+          <w:szCs w:val="28"/>
+          <w:lang w:val="ru-RU"/>
+        </w:rPr>
+        <w:t> </w:t>
+      </w:r>
+      <w:r>
+        <w:rPr>
+          <w:rFonts w:cs="Times New Roman"/>
+          <w:szCs w:val="28"/>
+        </w:rPr>
+        <w:t>Монитор.</w:t>
       </w:r>
     </w:p>
     <w:p>
@@ -4752,7 +4857,7 @@
           <w:bCs/>
           <w:noProof/>
           <w:szCs w:val="28"/>
-          <w:lang w:val="en-US"/>
+          <w:lang w:val="ru-RU"/>
         </w:rPr>
         <w:t xml:space="preserve">6.3.5 </w:t>
       </w:r>
@@ -4860,10 +4965,10 @@
           <w:lang w:val="ru-RU"/>
         </w:rPr>
         <w:drawing>
-          <wp:inline distT="0" distB="0" distL="0" distR="0" wp14:anchorId="76EE47E9" wp14:editId="568399C1">
-            <wp:extent cx="2533650" cy="2590800"/>
+          <wp:inline distT="0" distB="0" distL="0" distR="0" wp14:anchorId="360B4E27" wp14:editId="102A4EA2">
+            <wp:extent cx="2209800" cy="2590800"/>
             <wp:effectExtent l="0" t="0" r="0" b="0"/>
-            <wp:docPr id="2" name="Рисунок 2"/>
+            <wp:docPr id="16" name="Рисунок 16"/>
             <wp:cNvGraphicFramePr>
               <a:graphicFrameLocks xmlns:a="http://schemas.openxmlformats.org/drawingml/2006/main" noChangeAspect="1"/>
             </wp:cNvGraphicFramePr>
@@ -4871,7 +4976,7 @@
               <a:graphicData uri="http://schemas.openxmlformats.org/drawingml/2006/picture">
                 <pic:pic xmlns:pic="http://schemas.openxmlformats.org/drawingml/2006/picture">
                   <pic:nvPicPr>
-                    <pic:cNvPr id="0" name="Picture 1"/>
+                    <pic:cNvPr id="0" name="Picture 7"/>
                     <pic:cNvPicPr>
                       <a:picLocks noChangeAspect="1" noChangeArrowheads="1"/>
                     </pic:cNvPicPr>
@@ -4884,13 +4989,13 @@
                         </a:ext>
                       </a:extLst>
                     </a:blip>
-                    <a:srcRect t="13117" r="17630" b="14076"/>
+                    <a:srcRect t="13197" b="7038"/>
                     <a:stretch/>
                   </pic:blipFill>
                   <pic:spPr bwMode="auto">
                     <a:xfrm>
                       <a:off x="0" y="0"/>
-                      <a:ext cx="2549100" cy="2606599"/>
+                      <a:ext cx="2209800" cy="2590800"/>
                     </a:xfrm>
                     <a:prstGeom prst="rect">
                       <a:avLst/>
@@ -4979,7 +5084,7 @@
           <w:bCs/>
           <w:noProof/>
           <w:szCs w:val="28"/>
-          <w:lang w:val="en-US"/>
+          <w:lang w:val="ru-RU"/>
         </w:rPr>
         <w:t xml:space="preserve">6.3.6 </w:t>
       </w:r>
@@ -5025,7 +5130,43 @@
           <w:szCs w:val="28"/>
           <w:lang w:val="ru-RU"/>
         </w:rPr>
-        <w:t xml:space="preserve">Администратор обладает возможностью по изменению данных пользователей. Для </w:t>
+        <w:t>Администратор обладает возможностью измене</w:t>
+      </w:r>
+      <w:r>
+        <w:rPr>
+          <w:rFonts w:cs="Times New Roman"/>
+          <w:noProof/>
+          <w:szCs w:val="28"/>
+          <w:lang w:val="ru-RU"/>
+        </w:rPr>
+        <w:t>нять</w:t>
+      </w:r>
+      <w:r>
+        <w:rPr>
+          <w:rFonts w:cs="Times New Roman"/>
+          <w:noProof/>
+          <w:szCs w:val="28"/>
+          <w:lang w:val="ru-RU"/>
+        </w:rPr>
+        <w:t xml:space="preserve"> данны</w:t>
+      </w:r>
+      <w:r>
+        <w:rPr>
+          <w:rFonts w:cs="Times New Roman"/>
+          <w:noProof/>
+          <w:szCs w:val="28"/>
+          <w:lang w:val="ru-RU"/>
+        </w:rPr>
+        <w:t>е</w:t>
+      </w:r>
+      <w:r>
+        <w:rPr>
+          <w:rFonts w:cs="Times New Roman"/>
+          <w:noProof/>
+          <w:szCs w:val="28"/>
+          <w:lang w:val="ru-RU"/>
+        </w:rPr>
+        <w:t xml:space="preserve"> пользователей. Для </w:t>
       </w:r>
       <w:r>
         <w:rPr>
@@ -5052,7 +5193,25 @@
           <w:szCs w:val="28"/>
           <w:lang w:val="ru-RU"/>
         </w:rPr>
-        <w:t xml:space="preserve">» должен нажать на кнопку </w:t>
+        <w:t>»</w:t>
+      </w:r>
+      <w:r>
+        <w:rPr>
+          <w:rFonts w:cs="Times New Roman"/>
+          <w:noProof/>
+          <w:szCs w:val="28"/>
+          <w:lang w:val="ru-RU"/>
+        </w:rPr>
+        <w:t xml:space="preserve"> администратор</w:t>
+      </w:r>
+      <w:r>
+        <w:rPr>
+          <w:rFonts w:cs="Times New Roman"/>
+          <w:noProof/>
+          <w:szCs w:val="28"/>
+          <w:lang w:val="ru-RU"/>
+        </w:rPr>
+        <w:t xml:space="preserve"> должен нажать </w:t>
       </w:r>
       <w:r>
         <w:rPr>
@@ -5062,7 +5221,7 @@
           <w:lang w:val="ru-RU"/>
         </w:rPr>
         <w:lastRenderedPageBreak/>
-        <w:t>«</w:t>
+        <w:t>на кнопку «</w:t>
       </w:r>
       <w:r>
         <w:rPr>
@@ -5089,25 +5248,7 @@
           <w:szCs w:val="28"/>
           <w:lang w:val="ru-RU"/>
         </w:rPr>
-        <w:t xml:space="preserve"> </w:t>
-      </w:r>
-      <w:r>
-        <w:rPr>
-          <w:rFonts w:cs="Times New Roman"/>
-          <w:noProof/>
-          <w:szCs w:val="28"/>
-          <w:lang w:val="ru-RU"/>
-        </w:rPr>
-        <w:t>На данной странице о</w:t>
-      </w:r>
-      <w:r>
-        <w:rPr>
-          <w:rFonts w:cs="Times New Roman"/>
-          <w:noProof/>
-          <w:szCs w:val="28"/>
-          <w:lang w:val="ru-RU"/>
-        </w:rPr>
-        <w:t xml:space="preserve">тображается список пользователей </w:t>
+        <w:t xml:space="preserve"> На данной странице отображается список пользователей </w:t>
       </w:r>
       <w:r>
         <w:rPr>
@@ -5125,7 +5266,16 @@
           <w:szCs w:val="28"/>
           <w:lang w:val="en-US"/>
         </w:rPr>
-        <w:t>Edit</w:t>
+        <w:t>E</w:t>
+      </w:r>
+      <w:r>
+        <w:rPr>
+          <w:rFonts w:cs="Times New Roman"/>
+          <w:noProof/>
+          <w:szCs w:val="28"/>
+          <w:lang w:val="en-US"/>
+        </w:rPr>
+        <w:t>DIT</w:t>
       </w:r>
       <w:r>
         <w:rPr>
@@ -5143,7 +5293,16 @@
           <w:szCs w:val="28"/>
           <w:lang w:val="en-US"/>
         </w:rPr>
-        <w:t>Delete</w:t>
+        <w:t>D</w:t>
+      </w:r>
+      <w:r>
+        <w:rPr>
+          <w:rFonts w:cs="Times New Roman"/>
+          <w:noProof/>
+          <w:szCs w:val="28"/>
+          <w:lang w:val="en-US"/>
+        </w:rPr>
+        <w:t>ELETE</w:t>
       </w:r>
       <w:r>
         <w:rPr>
@@ -5345,7 +5504,25 @@
           <w:szCs w:val="28"/>
           <w:lang w:val="ru-RU"/>
         </w:rPr>
-        <w:t xml:space="preserve"> Для сохранения результата изменений, администратор должен нажать кнопку «</w:t>
+        <w:t xml:space="preserve"> Для сохранения результат</w:t>
+      </w:r>
+      <w:r>
+        <w:rPr>
+          <w:rFonts w:cs="Times New Roman"/>
+          <w:noProof/>
+          <w:szCs w:val="28"/>
+          <w:lang w:val="ru-RU"/>
+        </w:rPr>
+        <w:t>ов</w:t>
+      </w:r>
+      <w:r>
+        <w:rPr>
+          <w:rFonts w:cs="Times New Roman"/>
+          <w:noProof/>
+          <w:szCs w:val="28"/>
+          <w:lang w:val="ru-RU"/>
+        </w:rPr>
+        <w:t xml:space="preserve"> изменений, администратор должен нажать кнопку «</w:t>
       </w:r>
       <w:r>
         <w:rPr>
@@ -5522,34 +5699,7 @@
           <w:szCs w:val="28"/>
           <w:lang w:val="ru-RU"/>
         </w:rPr>
-        <w:t>Рисунок 6.9 – С</w:t>
-      </w:r>
-      <w:r>
-        <w:rPr>
-          <w:rFonts w:cs="Times New Roman"/>
-          <w:noProof/>
-          <w:szCs w:val="28"/>
-          <w:lang w:val="ru-RU"/>
-        </w:rPr>
-        <w:t>траниц</w:t>
-      </w:r>
-      <w:r>
-        <w:rPr>
-          <w:rFonts w:cs="Times New Roman"/>
-          <w:noProof/>
-          <w:szCs w:val="28"/>
-          <w:lang w:val="ru-RU"/>
-        </w:rPr>
-        <w:t>а</w:t>
-      </w:r>
-      <w:r>
-        <w:rPr>
-          <w:rFonts w:cs="Times New Roman"/>
-          <w:noProof/>
-          <w:szCs w:val="28"/>
-          <w:lang w:val="ru-RU"/>
-        </w:rPr>
-        <w:t xml:space="preserve"> редактирования данных пользователя</w:t>
+        <w:t>Рисунок 6.9 – Страница редактирования данных пользователя</w:t>
       </w:r>
     </w:p>
     <w:p>
@@ -5568,6 +5718,317 @@
     <w:p>
       <w:pPr>
         <w:widowControl w:val="0"/>
+        <w:rPr>
+          <w:rFonts w:cs="Times New Roman"/>
+          <w:b/>
+          <w:bCs/>
+          <w:noProof/>
+          <w:szCs w:val="28"/>
+          <w:lang w:val="ru-RU"/>
+        </w:rPr>
+      </w:pPr>
+      <w:r>
+        <w:rPr>
+          <w:rFonts w:cs="Times New Roman"/>
+          <w:b/>
+          <w:bCs/>
+          <w:noProof/>
+          <w:szCs w:val="28"/>
+          <w:lang w:val="ru-RU"/>
+        </w:rPr>
+        <w:t>6.3.7 Страница редактирования позиций</w:t>
+      </w:r>
+    </w:p>
+    <w:p>
+      <w:pPr>
+        <w:widowControl w:val="0"/>
+        <w:rPr>
+          <w:rFonts w:cs="Times New Roman"/>
+          <w:b/>
+          <w:bCs/>
+          <w:noProof/>
+          <w:szCs w:val="28"/>
+          <w:lang w:val="ru-RU"/>
+        </w:rPr>
+      </w:pPr>
+    </w:p>
+    <w:p>
+      <w:pPr>
+        <w:widowControl w:val="0"/>
+        <w:rPr>
+          <w:rFonts w:cs="Times New Roman"/>
+          <w:noProof/>
+          <w:szCs w:val="28"/>
+          <w:lang w:val="ru-RU"/>
+        </w:rPr>
+      </w:pPr>
+      <w:r>
+        <w:rPr>
+          <w:rFonts w:cs="Times New Roman"/>
+          <w:noProof/>
+          <w:szCs w:val="28"/>
+          <w:lang w:val="ru-RU"/>
+        </w:rPr>
+        <w:t>Администратор обладает возможностью добавлять новые позиции музыкального оборудования в каталог магазина, а также изменять данные существующих позиций. Для этого на вкладке «</w:t>
+      </w:r>
+      <w:r>
+        <w:rPr>
+          <w:rFonts w:cs="Times New Roman"/>
+          <w:noProof/>
+          <w:szCs w:val="28"/>
+          <w:lang w:val="en-US"/>
+        </w:rPr>
+        <w:t>Admin</w:t>
+      </w:r>
+      <w:r>
+        <w:rPr>
+          <w:rFonts w:cs="Times New Roman"/>
+          <w:noProof/>
+          <w:szCs w:val="28"/>
+          <w:lang w:val="ru-RU"/>
+        </w:rPr>
+        <w:t>» администратору необходимо нажать на кнопку «</w:t>
+      </w:r>
+      <w:r>
+        <w:rPr>
+          <w:rFonts w:cs="Times New Roman"/>
+          <w:noProof/>
+          <w:szCs w:val="28"/>
+          <w:lang w:val="en-US"/>
+        </w:rPr>
+        <w:t>Products</w:t>
+      </w:r>
+      <w:r>
+        <w:rPr>
+          <w:rFonts w:cs="Times New Roman"/>
+          <w:noProof/>
+          <w:szCs w:val="28"/>
+          <w:lang w:val="ru-RU"/>
+        </w:rPr>
+        <w:t>»</w:t>
+      </w:r>
+      <w:r>
+        <w:rPr>
+          <w:rFonts w:cs="Times New Roman"/>
+          <w:noProof/>
+          <w:szCs w:val="28"/>
+          <w:lang w:val="ru-RU"/>
+        </w:rPr>
+        <w:t xml:space="preserve"> </w:t>
+      </w:r>
+      <w:r>
+        <w:rPr>
+          <w:rFonts w:cs="Times New Roman"/>
+          <w:noProof/>
+          <w:szCs w:val="28"/>
+          <w:lang w:val="ru-RU"/>
+        </w:rPr>
+        <w:t>и</w:t>
+      </w:r>
+      <w:r>
+        <w:rPr>
+          <w:rFonts w:cs="Times New Roman"/>
+          <w:noProof/>
+          <w:szCs w:val="28"/>
+          <w:lang w:val="ru-RU"/>
+        </w:rPr>
+        <w:t xml:space="preserve"> </w:t>
+      </w:r>
+      <w:r>
+        <w:rPr>
+          <w:rFonts w:cs="Times New Roman"/>
+          <w:noProof/>
+          <w:szCs w:val="28"/>
+          <w:lang w:val="ru-RU"/>
+        </w:rPr>
+        <w:t>произойдет перенаправление на страницу с позициями товаров. Для создания новой позиции администратору необходимо нажать на кнопку «</w:t>
+      </w:r>
+      <w:r>
+        <w:rPr>
+          <w:rFonts w:cs="Times New Roman"/>
+          <w:noProof/>
+          <w:szCs w:val="28"/>
+          <w:lang w:val="en-US"/>
+        </w:rPr>
+        <w:t>Add</w:t>
+      </w:r>
+      <w:r>
+        <w:rPr>
+          <w:rFonts w:cs="Times New Roman"/>
+          <w:noProof/>
+          <w:szCs w:val="28"/>
+          <w:lang w:val="ru-RU"/>
+        </w:rPr>
+        <w:t xml:space="preserve"> </w:t>
+      </w:r>
+      <w:r>
+        <w:rPr>
+          <w:rFonts w:cs="Times New Roman"/>
+          <w:noProof/>
+          <w:szCs w:val="28"/>
+          <w:lang w:val="en-US"/>
+        </w:rPr>
+        <w:t>product</w:t>
+      </w:r>
+      <w:r>
+        <w:rPr>
+          <w:rFonts w:cs="Times New Roman"/>
+          <w:noProof/>
+          <w:szCs w:val="28"/>
+          <w:lang w:val="ru-RU"/>
+        </w:rPr>
+        <w:t>» и перейти на страницу создания позиции.</w:t>
+      </w:r>
+      <w:r>
+        <w:rPr>
+          <w:rFonts w:cs="Times New Roman"/>
+          <w:noProof/>
+          <w:szCs w:val="28"/>
+          <w:lang w:val="ru-RU"/>
+        </w:rPr>
+        <w:t xml:space="preserve"> Страница создания позиции представлена на рисунке 6.10</w:t>
+      </w:r>
+      <w:r>
+        <w:rPr>
+          <w:rFonts w:cs="Times New Roman"/>
+          <w:noProof/>
+          <w:szCs w:val="28"/>
+          <w:lang w:val="ru-RU"/>
+        </w:rPr>
+        <w:t xml:space="preserve">. При созданиии новой позиции товара, администратору необходимо указать наименование позиции, ее описание, цену и загрузить изображение товара, нажав кнопку «Выберите файл» и выбрав файл изображение товара из </w:t>
+      </w:r>
+      <w:r>
+        <w:rPr>
+          <w:rFonts w:cs="Times New Roman"/>
+          <w:noProof/>
+          <w:szCs w:val="28"/>
+          <w:lang w:val="ru-RU"/>
+        </w:rPr>
+        <w:t xml:space="preserve">существующих на жестком диске компьютера изображений, которые будут доступны после нажатия кнопки </w:t>
+      </w:r>
+      <w:r>
+        <w:rPr>
+          <w:rFonts w:cs="Times New Roman"/>
+          <w:noProof/>
+          <w:szCs w:val="28"/>
+          <w:lang w:val="ru-RU"/>
+        </w:rPr>
+        <w:t>«Выберите файл»</w:t>
+      </w:r>
+      <w:r>
+        <w:rPr>
+          <w:rFonts w:cs="Times New Roman"/>
+          <w:noProof/>
+          <w:szCs w:val="28"/>
+          <w:lang w:val="ru-RU"/>
+        </w:rPr>
+        <w:t>. Для сохранения созданного товара администратору необходимо нажать кнопку «</w:t>
+      </w:r>
+      <w:r>
+        <w:rPr>
+          <w:rFonts w:cs="Times New Roman"/>
+          <w:noProof/>
+          <w:szCs w:val="28"/>
+          <w:lang w:val="en-US"/>
+        </w:rPr>
+        <w:t>CONTINUE</w:t>
+      </w:r>
+      <w:r>
+        <w:rPr>
+          <w:rFonts w:cs="Times New Roman"/>
+          <w:noProof/>
+          <w:szCs w:val="28"/>
+          <w:lang w:val="ru-RU"/>
+        </w:rPr>
+        <w:t>», после этого произойдет запись о создании нового товара в базу данных веб-приложения.</w:t>
+      </w:r>
+    </w:p>
+    <w:p>
+      <w:pPr>
+        <w:widowControl w:val="0"/>
+        <w:rPr>
+          <w:rFonts w:cs="Times New Roman"/>
+          <w:noProof/>
+          <w:szCs w:val="28"/>
+          <w:lang w:val="ru-RU"/>
+        </w:rPr>
+      </w:pPr>
+      <w:r>
+        <w:rPr>
+          <w:rFonts w:cs="Times New Roman"/>
+          <w:noProof/>
+          <w:szCs w:val="28"/>
+          <w:lang w:val="ru-RU"/>
+        </w:rPr>
+        <w:t xml:space="preserve">Для редактирования информации о позиции администратору необходимо на странице с позициями товаров нажать на сам товар и перейти на страницу с информацией о данном товаре. </w:t>
+      </w:r>
+      <w:r>
+        <w:rPr>
+          <w:rFonts w:cs="Times New Roman"/>
+          <w:noProof/>
+          <w:szCs w:val="28"/>
+          <w:lang w:val="ru-RU"/>
+        </w:rPr>
+        <w:t>На странице товара администратору доступны кнопки «</w:t>
+      </w:r>
+      <w:r>
+        <w:rPr>
+          <w:rFonts w:cs="Times New Roman"/>
+          <w:noProof/>
+          <w:szCs w:val="28"/>
+          <w:lang w:val="en-US"/>
+        </w:rPr>
+        <w:t>EDIT</w:t>
+      </w:r>
+      <w:r>
+        <w:rPr>
+          <w:rFonts w:cs="Times New Roman"/>
+          <w:noProof/>
+          <w:szCs w:val="28"/>
+          <w:lang w:val="ru-RU"/>
+        </w:rPr>
+        <w:t>» и «</w:t>
+      </w:r>
+      <w:r>
+        <w:rPr>
+          <w:rFonts w:cs="Times New Roman"/>
+          <w:noProof/>
+          <w:szCs w:val="28"/>
+          <w:lang w:val="en-US"/>
+        </w:rPr>
+        <w:t>DELETE</w:t>
+      </w:r>
+      <w:r>
+        <w:rPr>
+          <w:rFonts w:cs="Times New Roman"/>
+          <w:noProof/>
+          <w:szCs w:val="28"/>
+          <w:lang w:val="ru-RU"/>
+        </w:rPr>
+        <w:t>»</w:t>
+      </w:r>
+      <w:r>
+        <w:rPr>
+          <w:rFonts w:cs="Times New Roman"/>
+          <w:noProof/>
+          <w:szCs w:val="28"/>
+          <w:lang w:val="ru-RU"/>
+        </w:rPr>
+        <w:t>,</w:t>
+      </w:r>
+      <w:r>
+        <w:rPr>
+          <w:rFonts w:cs="Times New Roman"/>
+          <w:noProof/>
+          <w:szCs w:val="28"/>
+          <w:lang w:val="ru-RU"/>
+        </w:rPr>
+        <w:t xml:space="preserve"> с помощью которых администратор может изменить данные о позиции или удалить данную позицию из каталога интернет-магазина. Страница товара представлена на рисунке 6.11.</w:t>
+      </w:r>
+    </w:p>
+    <w:p>
+      <w:pPr>
+        <w:widowControl w:val="0"/>
         <w:ind w:firstLine="0"/>
         <w:jc w:val="center"/>
         <w:rPr>
@@ -5577,6 +6038,1196 @@
           <w:lang w:val="ru-RU"/>
         </w:rPr>
       </w:pPr>
+      <w:r>
+        <w:rPr>
+          <w:rFonts w:cs="Times New Roman"/>
+          <w:noProof/>
+          <w:szCs w:val="28"/>
+          <w:lang w:val="ru-RU"/>
+        </w:rPr>
+        <w:lastRenderedPageBreak/>
+        <w:drawing>
+          <wp:inline distT="0" distB="0" distL="0" distR="0" wp14:anchorId="0E5AF49C" wp14:editId="711CB257">
+            <wp:extent cx="5924550" cy="3371850"/>
+            <wp:effectExtent l="0" t="0" r="0" b="0"/>
+            <wp:docPr id="6" name="Рисунок 6"/>
+            <wp:cNvGraphicFramePr>
+              <a:graphicFrameLocks xmlns:a="http://schemas.openxmlformats.org/drawingml/2006/main" noChangeAspect="1"/>
+            </wp:cNvGraphicFramePr>
+            <a:graphic xmlns:a="http://schemas.openxmlformats.org/drawingml/2006/main">
+              <a:graphicData uri="http://schemas.openxmlformats.org/drawingml/2006/picture">
+                <pic:pic xmlns:pic="http://schemas.openxmlformats.org/drawingml/2006/picture">
+                  <pic:nvPicPr>
+                    <pic:cNvPr id="0" name="Picture 1"/>
+                    <pic:cNvPicPr>
+                      <a:picLocks noChangeAspect="1" noChangeArrowheads="1"/>
+                    </pic:cNvPicPr>
+                  </pic:nvPicPr>
+                  <pic:blipFill>
+                    <a:blip r:embed="rId15" cstate="print">
+                      <a:extLst>
+                        <a:ext uri="{28A0092B-C50C-407E-A947-70E740481C1C}">
+                          <a14:useLocalDpi xmlns:a14="http://schemas.microsoft.com/office/drawing/2010/main" val="0"/>
+                        </a:ext>
+                      </a:extLst>
+                    </a:blip>
+                    <a:srcRect/>
+                    <a:stretch>
+                      <a:fillRect/>
+                    </a:stretch>
+                  </pic:blipFill>
+                  <pic:spPr bwMode="auto">
+                    <a:xfrm>
+                      <a:off x="0" y="0"/>
+                      <a:ext cx="5924550" cy="3371850"/>
+                    </a:xfrm>
+                    <a:prstGeom prst="rect">
+                      <a:avLst/>
+                    </a:prstGeom>
+                    <a:noFill/>
+                    <a:ln>
+                      <a:noFill/>
+                    </a:ln>
+                  </pic:spPr>
+                </pic:pic>
+              </a:graphicData>
+            </a:graphic>
+          </wp:inline>
+        </w:drawing>
+      </w:r>
+    </w:p>
+    <w:p>
+      <w:pPr>
+        <w:widowControl w:val="0"/>
+        <w:ind w:firstLine="0"/>
+        <w:rPr>
+          <w:rFonts w:cs="Times New Roman"/>
+          <w:noProof/>
+          <w:szCs w:val="28"/>
+          <w:lang w:val="ru-RU"/>
+        </w:rPr>
+      </w:pPr>
+    </w:p>
+    <w:p>
+      <w:pPr>
+        <w:widowControl w:val="0"/>
+        <w:ind w:firstLine="0"/>
+        <w:jc w:val="center"/>
+        <w:rPr>
+          <w:rFonts w:cs="Times New Roman"/>
+          <w:noProof/>
+          <w:szCs w:val="28"/>
+          <w:lang w:val="ru-RU"/>
+        </w:rPr>
+      </w:pPr>
+      <w:r>
+        <w:rPr>
+          <w:rFonts w:cs="Times New Roman"/>
+          <w:noProof/>
+          <w:szCs w:val="28"/>
+          <w:lang w:val="ru-RU"/>
+        </w:rPr>
+        <w:t>Рисунок 6.10 – Страница создания позиции</w:t>
+      </w:r>
+    </w:p>
+    <w:p>
+      <w:pPr>
+        <w:widowControl w:val="0"/>
+        <w:ind w:firstLine="0"/>
+        <w:jc w:val="center"/>
+        <w:rPr>
+          <w:rFonts w:cs="Times New Roman"/>
+          <w:noProof/>
+          <w:szCs w:val="28"/>
+          <w:lang w:val="ru-RU"/>
+        </w:rPr>
+      </w:pPr>
+    </w:p>
+    <w:p>
+      <w:pPr>
+        <w:widowControl w:val="0"/>
+        <w:ind w:firstLine="0"/>
+        <w:jc w:val="center"/>
+        <w:rPr>
+          <w:rFonts w:cs="Times New Roman"/>
+          <w:noProof/>
+          <w:szCs w:val="28"/>
+          <w:lang w:val="ru-RU"/>
+        </w:rPr>
+      </w:pPr>
+      <w:r>
+        <w:rPr>
+          <w:rFonts w:cs="Times New Roman"/>
+          <w:noProof/>
+          <w:szCs w:val="28"/>
+          <w:lang w:val="ru-RU"/>
+        </w:rPr>
+        <w:drawing>
+          <wp:inline distT="0" distB="0" distL="0" distR="0" wp14:anchorId="2768578A" wp14:editId="4F5A7836">
+            <wp:extent cx="5924550" cy="3390900"/>
+            <wp:effectExtent l="0" t="0" r="0" b="0"/>
+            <wp:docPr id="7" name="Рисунок 7"/>
+            <wp:cNvGraphicFramePr>
+              <a:graphicFrameLocks xmlns:a="http://schemas.openxmlformats.org/drawingml/2006/main" noChangeAspect="1"/>
+            </wp:cNvGraphicFramePr>
+            <a:graphic xmlns:a="http://schemas.openxmlformats.org/drawingml/2006/main">
+              <a:graphicData uri="http://schemas.openxmlformats.org/drawingml/2006/picture">
+                <pic:pic xmlns:pic="http://schemas.openxmlformats.org/drawingml/2006/picture">
+                  <pic:nvPicPr>
+                    <pic:cNvPr id="0" name="Picture 2"/>
+                    <pic:cNvPicPr>
+                      <a:picLocks noChangeAspect="1" noChangeArrowheads="1"/>
+                    </pic:cNvPicPr>
+                  </pic:nvPicPr>
+                  <pic:blipFill>
+                    <a:blip r:embed="rId16" cstate="print">
+                      <a:extLst>
+                        <a:ext uri="{28A0092B-C50C-407E-A947-70E740481C1C}">
+                          <a14:useLocalDpi xmlns:a14="http://schemas.microsoft.com/office/drawing/2010/main" val="0"/>
+                        </a:ext>
+                      </a:extLst>
+                    </a:blip>
+                    <a:srcRect/>
+                    <a:stretch>
+                      <a:fillRect/>
+                    </a:stretch>
+                  </pic:blipFill>
+                  <pic:spPr bwMode="auto">
+                    <a:xfrm>
+                      <a:off x="0" y="0"/>
+                      <a:ext cx="5924550" cy="3390900"/>
+                    </a:xfrm>
+                    <a:prstGeom prst="rect">
+                      <a:avLst/>
+                    </a:prstGeom>
+                    <a:noFill/>
+                    <a:ln>
+                      <a:noFill/>
+                    </a:ln>
+                  </pic:spPr>
+                </pic:pic>
+              </a:graphicData>
+            </a:graphic>
+          </wp:inline>
+        </w:drawing>
+      </w:r>
+    </w:p>
+    <w:p>
+      <w:pPr>
+        <w:widowControl w:val="0"/>
+        <w:ind w:firstLine="0"/>
+        <w:jc w:val="center"/>
+        <w:rPr>
+          <w:rFonts w:cs="Times New Roman"/>
+          <w:noProof/>
+          <w:szCs w:val="28"/>
+          <w:lang w:val="ru-RU"/>
+        </w:rPr>
+      </w:pPr>
+    </w:p>
+    <w:p>
+      <w:pPr>
+        <w:widowControl w:val="0"/>
+        <w:ind w:firstLine="0"/>
+        <w:jc w:val="center"/>
+        <w:rPr>
+          <w:rFonts w:cs="Times New Roman"/>
+          <w:noProof/>
+          <w:szCs w:val="28"/>
+          <w:lang w:val="ru-RU"/>
+        </w:rPr>
+      </w:pPr>
+      <w:r>
+        <w:rPr>
+          <w:rFonts w:cs="Times New Roman"/>
+          <w:noProof/>
+          <w:szCs w:val="28"/>
+          <w:lang w:val="ru-RU"/>
+        </w:rPr>
+        <w:t>Рисунок 6.11 – Страница</w:t>
+      </w:r>
+      <w:r>
+        <w:rPr>
+          <w:rFonts w:cs="Times New Roman"/>
+          <w:noProof/>
+          <w:szCs w:val="28"/>
+          <w:lang w:val="ru-RU"/>
+        </w:rPr>
+        <w:t xml:space="preserve"> товара</w:t>
+      </w:r>
+    </w:p>
+    <w:p>
+      <w:pPr>
+        <w:widowControl w:val="0"/>
+        <w:ind w:firstLine="0"/>
+        <w:jc w:val="center"/>
+        <w:rPr>
+          <w:rFonts w:cs="Times New Roman"/>
+          <w:noProof/>
+          <w:szCs w:val="28"/>
+          <w:lang w:val="ru-RU"/>
+        </w:rPr>
+      </w:pPr>
+    </w:p>
+    <w:p>
+      <w:pPr>
+        <w:widowControl w:val="0"/>
+        <w:rPr>
+          <w:rFonts w:cs="Times New Roman"/>
+          <w:noProof/>
+          <w:szCs w:val="28"/>
+          <w:lang w:val="ru-RU"/>
+        </w:rPr>
+      </w:pPr>
+      <w:r>
+        <w:rPr>
+          <w:rFonts w:cs="Times New Roman"/>
+          <w:noProof/>
+          <w:szCs w:val="28"/>
+          <w:lang w:val="ru-RU"/>
+        </w:rPr>
+        <w:t>Для редактирования информации о товаре администратору необходимо нажать на кнопку «</w:t>
+      </w:r>
+      <w:r>
+        <w:rPr>
+          <w:rFonts w:cs="Times New Roman"/>
+          <w:noProof/>
+          <w:szCs w:val="28"/>
+          <w:lang w:val="en-US"/>
+        </w:rPr>
+        <w:t>EDIT</w:t>
+      </w:r>
+      <w:r>
+        <w:rPr>
+          <w:rFonts w:cs="Times New Roman"/>
+          <w:noProof/>
+          <w:szCs w:val="28"/>
+          <w:lang w:val="ru-RU"/>
+        </w:rPr>
+        <w:t>»</w:t>
+      </w:r>
+      <w:r>
+        <w:rPr>
+          <w:rFonts w:cs="Times New Roman"/>
+          <w:noProof/>
+          <w:szCs w:val="28"/>
+          <w:lang w:val="ru-RU"/>
+        </w:rPr>
+        <w:t xml:space="preserve"> </w:t>
+      </w:r>
+      <w:r>
+        <w:rPr>
+          <w:rFonts w:cs="Times New Roman"/>
+          <w:noProof/>
+          <w:szCs w:val="28"/>
+          <w:lang w:val="ru-RU"/>
+        </w:rPr>
+        <w:t xml:space="preserve">и перейти на страницу редактирования позиции. </w:t>
+      </w:r>
+      <w:r>
+        <w:rPr>
+          <w:rFonts w:cs="Times New Roman"/>
+          <w:noProof/>
+          <w:szCs w:val="28"/>
+          <w:lang w:val="ru-RU"/>
+        </w:rPr>
+        <w:t>На данной странице администратор имеет возможность изменить все данные по</w:t>
+      </w:r>
+      <w:r>
+        <w:rPr>
+          <w:rFonts w:cs="Times New Roman"/>
+          <w:noProof/>
+          <w:szCs w:val="28"/>
+          <w:lang w:val="ru-RU"/>
+        </w:rPr>
+        <w:t>зиции и изменить изображение позиции в каталоге</w:t>
+      </w:r>
+      <w:r>
+        <w:rPr>
+          <w:rFonts w:cs="Times New Roman"/>
+          <w:noProof/>
+          <w:szCs w:val="28"/>
+          <w:lang w:val="ru-RU"/>
+        </w:rPr>
+        <w:t xml:space="preserve">. Для сохранения </w:t>
+      </w:r>
+      <w:r>
+        <w:rPr>
+          <w:rFonts w:cs="Times New Roman"/>
+          <w:noProof/>
+          <w:szCs w:val="28"/>
+          <w:lang w:val="ru-RU"/>
+        </w:rPr>
+        <w:lastRenderedPageBreak/>
+        <w:t>результатов изменений, администратор должен нажать кнопку «</w:t>
+      </w:r>
+      <w:r>
+        <w:rPr>
+          <w:rFonts w:cs="Times New Roman"/>
+          <w:noProof/>
+          <w:szCs w:val="28"/>
+          <w:lang w:val="en-US"/>
+        </w:rPr>
+        <w:t>CONTINUE</w:t>
+      </w:r>
+      <w:r>
+        <w:rPr>
+          <w:rFonts w:cs="Times New Roman"/>
+          <w:noProof/>
+          <w:szCs w:val="28"/>
+          <w:lang w:val="ru-RU"/>
+        </w:rPr>
+        <w:t>» после этого обновленные данные о по</w:t>
+      </w:r>
+      <w:r>
+        <w:rPr>
+          <w:rFonts w:cs="Times New Roman"/>
+          <w:noProof/>
+          <w:szCs w:val="28"/>
+          <w:lang w:val="ru-RU"/>
+        </w:rPr>
+        <w:t>зиции</w:t>
+      </w:r>
+      <w:r>
+        <w:rPr>
+          <w:rFonts w:cs="Times New Roman"/>
+          <w:noProof/>
+          <w:szCs w:val="28"/>
+          <w:lang w:val="ru-RU"/>
+        </w:rPr>
+        <w:t xml:space="preserve"> будут записаны и сохранены в базе данных.</w:t>
+      </w:r>
+      <w:r>
+        <w:rPr>
+          <w:rFonts w:cs="Times New Roman"/>
+          <w:noProof/>
+          <w:szCs w:val="28"/>
+          <w:lang w:val="ru-RU"/>
+        </w:rPr>
+        <w:t xml:space="preserve"> Страница редактирования данных позиции представлена на рисунке 6.12.</w:t>
+      </w:r>
+    </w:p>
+    <w:p>
+      <w:pPr>
+        <w:widowControl w:val="0"/>
+        <w:rPr>
+          <w:rFonts w:cs="Times New Roman"/>
+          <w:noProof/>
+          <w:szCs w:val="28"/>
+          <w:lang w:val="ru-RU"/>
+        </w:rPr>
+      </w:pPr>
+    </w:p>
+    <w:p>
+      <w:pPr>
+        <w:widowControl w:val="0"/>
+        <w:ind w:firstLine="0"/>
+        <w:jc w:val="center"/>
+        <w:rPr>
+          <w:rFonts w:cs="Times New Roman"/>
+          <w:noProof/>
+          <w:szCs w:val="28"/>
+          <w:lang w:val="ru-RU"/>
+        </w:rPr>
+      </w:pPr>
+      <w:r>
+        <w:rPr>
+          <w:rFonts w:cs="Times New Roman"/>
+          <w:noProof/>
+          <w:szCs w:val="28"/>
+          <w:lang w:val="ru-RU"/>
+        </w:rPr>
+        <w:drawing>
+          <wp:inline distT="0" distB="0" distL="0" distR="0" wp14:anchorId="33358AA9" wp14:editId="0148C86C">
+            <wp:extent cx="5924550" cy="3381375"/>
+            <wp:effectExtent l="0" t="0" r="0" b="9525"/>
+            <wp:docPr id="12" name="Рисунок 12"/>
+            <wp:cNvGraphicFramePr>
+              <a:graphicFrameLocks xmlns:a="http://schemas.openxmlformats.org/drawingml/2006/main" noChangeAspect="1"/>
+            </wp:cNvGraphicFramePr>
+            <a:graphic xmlns:a="http://schemas.openxmlformats.org/drawingml/2006/main">
+              <a:graphicData uri="http://schemas.openxmlformats.org/drawingml/2006/picture">
+                <pic:pic xmlns:pic="http://schemas.openxmlformats.org/drawingml/2006/picture">
+                  <pic:nvPicPr>
+                    <pic:cNvPr id="0" name="Picture 3"/>
+                    <pic:cNvPicPr>
+                      <a:picLocks noChangeAspect="1" noChangeArrowheads="1"/>
+                    </pic:cNvPicPr>
+                  </pic:nvPicPr>
+                  <pic:blipFill>
+                    <a:blip r:embed="rId17" cstate="print">
+                      <a:extLst>
+                        <a:ext uri="{28A0092B-C50C-407E-A947-70E740481C1C}">
+                          <a14:useLocalDpi xmlns:a14="http://schemas.microsoft.com/office/drawing/2010/main" val="0"/>
+                        </a:ext>
+                      </a:extLst>
+                    </a:blip>
+                    <a:srcRect/>
+                    <a:stretch>
+                      <a:fillRect/>
+                    </a:stretch>
+                  </pic:blipFill>
+                  <pic:spPr bwMode="auto">
+                    <a:xfrm>
+                      <a:off x="0" y="0"/>
+                      <a:ext cx="5924550" cy="3381375"/>
+                    </a:xfrm>
+                    <a:prstGeom prst="rect">
+                      <a:avLst/>
+                    </a:prstGeom>
+                    <a:noFill/>
+                    <a:ln>
+                      <a:noFill/>
+                    </a:ln>
+                  </pic:spPr>
+                </pic:pic>
+              </a:graphicData>
+            </a:graphic>
+          </wp:inline>
+        </w:drawing>
+      </w:r>
+    </w:p>
+    <w:p>
+      <w:pPr>
+        <w:widowControl w:val="0"/>
+        <w:ind w:firstLine="0"/>
+        <w:jc w:val="center"/>
+        <w:rPr>
+          <w:rFonts w:cs="Times New Roman"/>
+          <w:noProof/>
+          <w:szCs w:val="28"/>
+          <w:lang w:val="ru-RU"/>
+        </w:rPr>
+      </w:pPr>
+    </w:p>
+    <w:p>
+      <w:pPr>
+        <w:widowControl w:val="0"/>
+        <w:ind w:firstLine="0"/>
+        <w:jc w:val="center"/>
+        <w:rPr>
+          <w:rFonts w:cs="Times New Roman"/>
+          <w:noProof/>
+          <w:szCs w:val="28"/>
+          <w:lang w:val="ru-RU"/>
+        </w:rPr>
+      </w:pPr>
+      <w:r>
+        <w:rPr>
+          <w:rFonts w:cs="Times New Roman"/>
+          <w:noProof/>
+          <w:szCs w:val="28"/>
+          <w:lang w:val="ru-RU"/>
+        </w:rPr>
+        <w:t>Рисунок 6.12 – Страница редактирования данных позиции</w:t>
+      </w:r>
+    </w:p>
+    <w:p>
+      <w:pPr>
+        <w:widowControl w:val="0"/>
+        <w:ind w:firstLine="0"/>
+        <w:jc w:val="center"/>
+        <w:rPr>
+          <w:rFonts w:cs="Times New Roman"/>
+          <w:noProof/>
+          <w:szCs w:val="28"/>
+          <w:lang w:val="ru-RU"/>
+        </w:rPr>
+      </w:pPr>
+    </w:p>
+    <w:p>
+      <w:pPr>
+        <w:widowControl w:val="0"/>
+        <w:rPr>
+          <w:rFonts w:cs="Times New Roman"/>
+          <w:b/>
+          <w:bCs/>
+          <w:noProof/>
+          <w:szCs w:val="28"/>
+          <w:lang w:val="ru-RU"/>
+        </w:rPr>
+      </w:pPr>
+      <w:r>
+        <w:rPr>
+          <w:rFonts w:cs="Times New Roman"/>
+          <w:b/>
+          <w:bCs/>
+          <w:noProof/>
+          <w:szCs w:val="28"/>
+          <w:lang w:val="ru-RU"/>
+        </w:rPr>
+        <w:t>6.3.8 Страница редактирования заказов</w:t>
+      </w:r>
+    </w:p>
+    <w:p>
+      <w:pPr>
+        <w:widowControl w:val="0"/>
+        <w:rPr>
+          <w:rFonts w:cs="Times New Roman"/>
+          <w:b/>
+          <w:bCs/>
+          <w:noProof/>
+          <w:szCs w:val="28"/>
+          <w:lang w:val="ru-RU"/>
+        </w:rPr>
+      </w:pPr>
+    </w:p>
+    <w:p>
+      <w:pPr>
+        <w:widowControl w:val="0"/>
+        <w:rPr>
+          <w:rFonts w:cs="Times New Roman"/>
+          <w:noProof/>
+          <w:szCs w:val="28"/>
+          <w:lang w:val="ru-RU"/>
+        </w:rPr>
+      </w:pPr>
+      <w:r>
+        <w:rPr>
+          <w:rFonts w:cs="Times New Roman"/>
+          <w:noProof/>
+          <w:szCs w:val="28"/>
+          <w:lang w:val="ru-RU"/>
+        </w:rPr>
+        <w:t xml:space="preserve">Администратор обладает возможностью изменять данные заказов пользователей. Для доступа к изменению заказов администратору необходимо </w:t>
+      </w:r>
+      <w:r>
+        <w:rPr>
+          <w:rFonts w:cs="Times New Roman"/>
+          <w:noProof/>
+          <w:szCs w:val="28"/>
+          <w:lang w:val="ru-RU"/>
+        </w:rPr>
+        <w:t>на вкладке «</w:t>
+      </w:r>
+      <w:r>
+        <w:rPr>
+          <w:rFonts w:cs="Times New Roman"/>
+          <w:noProof/>
+          <w:szCs w:val="28"/>
+          <w:lang w:val="en-US"/>
+        </w:rPr>
+        <w:t>Admin</w:t>
+      </w:r>
+      <w:r>
+        <w:rPr>
+          <w:rFonts w:cs="Times New Roman"/>
+          <w:noProof/>
+          <w:szCs w:val="28"/>
+          <w:lang w:val="ru-RU"/>
+        </w:rPr>
+        <w:t>»</w:t>
+      </w:r>
+      <w:r>
+        <w:rPr>
+          <w:rFonts w:cs="Times New Roman"/>
+          <w:noProof/>
+          <w:szCs w:val="28"/>
+          <w:lang w:val="ru-RU"/>
+        </w:rPr>
+        <w:t xml:space="preserve"> нажать на кнопку «</w:t>
+      </w:r>
+      <w:r>
+        <w:rPr>
+          <w:rFonts w:cs="Times New Roman"/>
+          <w:noProof/>
+          <w:szCs w:val="28"/>
+          <w:lang w:val="en-US"/>
+        </w:rPr>
+        <w:t>Orders</w:t>
+      </w:r>
+      <w:r>
+        <w:rPr>
+          <w:rFonts w:cs="Times New Roman"/>
+          <w:noProof/>
+          <w:szCs w:val="28"/>
+          <w:lang w:val="ru-RU"/>
+        </w:rPr>
+        <w:t>»</w:t>
+      </w:r>
+      <w:r>
+        <w:rPr>
+          <w:rFonts w:cs="Times New Roman"/>
+          <w:noProof/>
+          <w:szCs w:val="28"/>
+          <w:lang w:val="ru-RU"/>
+        </w:rPr>
+        <w:t xml:space="preserve"> </w:t>
+      </w:r>
+      <w:r>
+        <w:rPr>
+          <w:rFonts w:cs="Times New Roman"/>
+          <w:noProof/>
+          <w:szCs w:val="28"/>
+          <w:lang w:val="ru-RU"/>
+        </w:rPr>
+        <w:t>и</w:t>
+      </w:r>
+      <w:r>
+        <w:rPr>
+          <w:rFonts w:cs="Times New Roman"/>
+          <w:noProof/>
+          <w:szCs w:val="28"/>
+          <w:lang w:val="ru-RU"/>
+        </w:rPr>
+        <w:t xml:space="preserve"> </w:t>
+      </w:r>
+      <w:r>
+        <w:rPr>
+          <w:rFonts w:cs="Times New Roman"/>
+          <w:noProof/>
+          <w:szCs w:val="28"/>
+          <w:lang w:val="ru-RU"/>
+        </w:rPr>
+        <w:t xml:space="preserve">произойдет перенаправление на страницу </w:t>
+      </w:r>
+      <w:r>
+        <w:rPr>
+          <w:rFonts w:cs="Times New Roman"/>
+          <w:noProof/>
+          <w:szCs w:val="28"/>
+          <w:lang w:val="ru-RU"/>
+        </w:rPr>
+        <w:t>редактирования</w:t>
+      </w:r>
+      <w:r>
+        <w:rPr>
+          <w:rFonts w:cs="Times New Roman"/>
+          <w:noProof/>
+          <w:szCs w:val="28"/>
+          <w:lang w:val="ru-RU"/>
+        </w:rPr>
+        <w:t xml:space="preserve"> заказов</w:t>
+      </w:r>
+      <w:r>
+        <w:rPr>
+          <w:rFonts w:cs="Times New Roman"/>
+          <w:noProof/>
+          <w:szCs w:val="28"/>
+          <w:lang w:val="ru-RU"/>
+        </w:rPr>
+        <w:t>.</w:t>
+      </w:r>
+      <w:r>
+        <w:rPr>
+          <w:rFonts w:cs="Times New Roman"/>
+          <w:noProof/>
+          <w:szCs w:val="28"/>
+          <w:lang w:val="ru-RU"/>
+        </w:rPr>
+        <w:t xml:space="preserve"> Страница редактирования заказов представлена на рисунке 6.13. На странице редактирования заказов отображен список заказов и их стоимость. Администратор может удалить заказ, нажав кнопку</w:t>
+      </w:r>
+      <w:r>
+        <w:rPr>
+          <w:rFonts w:cs="Times New Roman"/>
+          <w:noProof/>
+          <w:szCs w:val="28"/>
+          <w:lang w:val="ru-RU"/>
+        </w:rPr>
+        <w:t xml:space="preserve"> «</w:t>
+      </w:r>
+      <w:r>
+        <w:rPr>
+          <w:rFonts w:cs="Times New Roman"/>
+          <w:noProof/>
+          <w:szCs w:val="28"/>
+          <w:lang w:val="en-US"/>
+        </w:rPr>
+        <w:t>DELETE</w:t>
+      </w:r>
+      <w:r>
+        <w:rPr>
+          <w:rFonts w:cs="Times New Roman"/>
+          <w:noProof/>
+          <w:szCs w:val="28"/>
+          <w:lang w:val="ru-RU"/>
+        </w:rPr>
+        <w:t>»,</w:t>
+      </w:r>
+      <w:r>
+        <w:rPr>
+          <w:rFonts w:cs="Times New Roman"/>
+          <w:noProof/>
+          <w:szCs w:val="28"/>
+          <w:lang w:val="ru-RU"/>
+        </w:rPr>
+        <w:t xml:space="preserve"> </w:t>
+      </w:r>
+      <w:r>
+        <w:rPr>
+          <w:rFonts w:cs="Times New Roman"/>
+          <w:noProof/>
+          <w:szCs w:val="28"/>
+          <w:lang w:val="ru-RU"/>
+        </w:rPr>
+        <w:t>или перейти на страницу редактирования заказа, нажав кнопку «</w:t>
+      </w:r>
+      <w:r>
+        <w:rPr>
+          <w:rFonts w:cs="Times New Roman"/>
+          <w:noProof/>
+          <w:szCs w:val="28"/>
+          <w:lang w:val="en-US"/>
+        </w:rPr>
+        <w:t>EDIT</w:t>
+      </w:r>
+      <w:r>
+        <w:rPr>
+          <w:rFonts w:cs="Times New Roman"/>
+          <w:noProof/>
+          <w:szCs w:val="28"/>
+          <w:lang w:val="ru-RU"/>
+        </w:rPr>
+        <w:t>».</w:t>
+      </w:r>
+    </w:p>
+    <w:p>
+      <w:pPr>
+        <w:widowControl w:val="0"/>
+        <w:rPr>
+          <w:rFonts w:cs="Times New Roman"/>
+          <w:noProof/>
+          <w:szCs w:val="28"/>
+          <w:lang w:val="ru-RU"/>
+        </w:rPr>
+      </w:pPr>
+      <w:r>
+        <w:rPr>
+          <w:rFonts w:cs="Times New Roman"/>
+          <w:noProof/>
+          <w:szCs w:val="28"/>
+          <w:lang w:val="ru-RU"/>
+        </w:rPr>
+        <w:t xml:space="preserve">На данной странице администратор имеет возможность изменить все данные </w:t>
+      </w:r>
+      <w:r>
+        <w:rPr>
+          <w:rFonts w:cs="Times New Roman"/>
+          <w:noProof/>
+          <w:szCs w:val="28"/>
+          <w:lang w:val="ru-RU"/>
+        </w:rPr>
+        <w:t>заказа</w:t>
+      </w:r>
+      <w:r>
+        <w:rPr>
+          <w:rFonts w:cs="Times New Roman"/>
+          <w:noProof/>
+          <w:szCs w:val="28"/>
+          <w:lang w:val="ru-RU"/>
+        </w:rPr>
+        <w:t>. Для сохранения результатов изменений, администратор должен нажать кнопку «</w:t>
+      </w:r>
+      <w:r>
+        <w:rPr>
+          <w:rFonts w:cs="Times New Roman"/>
+          <w:noProof/>
+          <w:szCs w:val="28"/>
+          <w:lang w:val="en-US"/>
+        </w:rPr>
+        <w:t>EDIT</w:t>
+      </w:r>
+      <w:r>
+        <w:rPr>
+          <w:rFonts w:cs="Times New Roman"/>
+          <w:noProof/>
+          <w:szCs w:val="28"/>
+          <w:lang w:val="ru-RU"/>
+        </w:rPr>
+        <w:t xml:space="preserve"> </w:t>
+      </w:r>
+      <w:r>
+        <w:rPr>
+          <w:rFonts w:cs="Times New Roman"/>
+          <w:noProof/>
+          <w:szCs w:val="28"/>
+          <w:lang w:val="en-US"/>
+        </w:rPr>
+        <w:t>ORDER</w:t>
+      </w:r>
+      <w:r>
+        <w:rPr>
+          <w:rFonts w:cs="Times New Roman"/>
+          <w:noProof/>
+          <w:szCs w:val="28"/>
+          <w:lang w:val="ru-RU"/>
+        </w:rPr>
+        <w:t xml:space="preserve">» после этого обновленные данные о </w:t>
+      </w:r>
+      <w:r>
+        <w:rPr>
+          <w:rFonts w:cs="Times New Roman"/>
+          <w:noProof/>
+          <w:szCs w:val="28"/>
+          <w:lang w:val="ru-RU"/>
+        </w:rPr>
+        <w:t>заказе</w:t>
+      </w:r>
+      <w:r>
+        <w:rPr>
+          <w:rFonts w:cs="Times New Roman"/>
+          <w:noProof/>
+          <w:szCs w:val="28"/>
+          <w:lang w:val="ru-RU"/>
+        </w:rPr>
+        <w:t xml:space="preserve"> будут записаны и сохранены в базе данных. Страница редактирования </w:t>
+      </w:r>
+      <w:r>
+        <w:rPr>
+          <w:rFonts w:cs="Times New Roman"/>
+          <w:noProof/>
+          <w:szCs w:val="28"/>
+          <w:lang w:val="ru-RU"/>
+        </w:rPr>
+        <w:t>заказа</w:t>
+      </w:r>
+      <w:r>
+        <w:rPr>
+          <w:rFonts w:cs="Times New Roman"/>
+          <w:noProof/>
+          <w:szCs w:val="28"/>
+          <w:lang w:val="ru-RU"/>
+        </w:rPr>
+        <w:t xml:space="preserve"> представлена на рисунке 6.1</w:t>
+      </w:r>
+      <w:r>
+        <w:rPr>
+          <w:rFonts w:cs="Times New Roman"/>
+          <w:noProof/>
+          <w:szCs w:val="28"/>
+          <w:lang w:val="ru-RU"/>
+        </w:rPr>
+        <w:t>4</w:t>
+      </w:r>
+      <w:r>
+        <w:rPr>
+          <w:rFonts w:cs="Times New Roman"/>
+          <w:noProof/>
+          <w:szCs w:val="28"/>
+          <w:lang w:val="ru-RU"/>
+        </w:rPr>
+        <w:t>.</w:t>
+      </w:r>
+    </w:p>
+    <w:p>
+      <w:pPr>
+        <w:widowControl w:val="0"/>
+        <w:rPr>
+          <w:rFonts w:cs="Times New Roman"/>
+          <w:noProof/>
+          <w:szCs w:val="28"/>
+          <w:lang w:val="ru-RU"/>
+        </w:rPr>
+      </w:pPr>
+    </w:p>
+    <w:p>
+      <w:pPr>
+        <w:widowControl w:val="0"/>
+        <w:rPr>
+          <w:rFonts w:cs="Times New Roman"/>
+          <w:noProof/>
+          <w:szCs w:val="28"/>
+          <w:lang w:val="ru-RU"/>
+        </w:rPr>
+      </w:pPr>
+    </w:p>
+    <w:p>
+      <w:pPr>
+        <w:widowControl w:val="0"/>
+        <w:rPr>
+          <w:rFonts w:cs="Times New Roman"/>
+          <w:noProof/>
+          <w:szCs w:val="28"/>
+          <w:lang w:val="ru-RU"/>
+        </w:rPr>
+      </w:pPr>
+    </w:p>
+    <w:p>
+      <w:pPr>
+        <w:widowControl w:val="0"/>
+        <w:rPr>
+          <w:rFonts w:cs="Times New Roman"/>
+          <w:noProof/>
+          <w:szCs w:val="28"/>
+          <w:lang w:val="ru-RU"/>
+        </w:rPr>
+      </w:pPr>
+    </w:p>
+    <w:p>
+      <w:pPr>
+        <w:widowControl w:val="0"/>
+        <w:ind w:firstLine="0"/>
+        <w:jc w:val="center"/>
+        <w:rPr>
+          <w:rFonts w:cs="Times New Roman"/>
+          <w:noProof/>
+          <w:szCs w:val="28"/>
+          <w:lang w:val="ru-RU"/>
+        </w:rPr>
+      </w:pPr>
+      <w:r>
+        <w:rPr>
+          <w:rFonts w:cs="Times New Roman"/>
+          <w:noProof/>
+          <w:szCs w:val="28"/>
+          <w:lang w:val="ru-RU"/>
+        </w:rPr>
+        <w:lastRenderedPageBreak/>
+        <w:drawing>
+          <wp:inline distT="0" distB="0" distL="0" distR="0" wp14:anchorId="4425D2FC" wp14:editId="17D22C8C">
+            <wp:extent cx="5924550" cy="3048000"/>
+            <wp:effectExtent l="0" t="0" r="0" b="0"/>
+            <wp:docPr id="13" name="Рисунок 13"/>
+            <wp:cNvGraphicFramePr>
+              <a:graphicFrameLocks xmlns:a="http://schemas.openxmlformats.org/drawingml/2006/main" noChangeAspect="1"/>
+            </wp:cNvGraphicFramePr>
+            <a:graphic xmlns:a="http://schemas.openxmlformats.org/drawingml/2006/main">
+              <a:graphicData uri="http://schemas.openxmlformats.org/drawingml/2006/picture">
+                <pic:pic xmlns:pic="http://schemas.openxmlformats.org/drawingml/2006/picture">
+                  <pic:nvPicPr>
+                    <pic:cNvPr id="0" name="Picture 4"/>
+                    <pic:cNvPicPr>
+                      <a:picLocks noChangeAspect="1" noChangeArrowheads="1"/>
+                    </pic:cNvPicPr>
+                  </pic:nvPicPr>
+                  <pic:blipFill>
+                    <a:blip r:embed="rId18" cstate="print">
+                      <a:extLst>
+                        <a:ext uri="{28A0092B-C50C-407E-A947-70E740481C1C}">
+                          <a14:useLocalDpi xmlns:a14="http://schemas.microsoft.com/office/drawing/2010/main" val="0"/>
+                        </a:ext>
+                      </a:extLst>
+                    </a:blip>
+                    <a:srcRect/>
+                    <a:stretch>
+                      <a:fillRect/>
+                    </a:stretch>
+                  </pic:blipFill>
+                  <pic:spPr bwMode="auto">
+                    <a:xfrm>
+                      <a:off x="0" y="0"/>
+                      <a:ext cx="5924550" cy="3048000"/>
+                    </a:xfrm>
+                    <a:prstGeom prst="rect">
+                      <a:avLst/>
+                    </a:prstGeom>
+                    <a:noFill/>
+                    <a:ln>
+                      <a:noFill/>
+                    </a:ln>
+                  </pic:spPr>
+                </pic:pic>
+              </a:graphicData>
+            </a:graphic>
+          </wp:inline>
+        </w:drawing>
+      </w:r>
+    </w:p>
+    <w:p>
+      <w:pPr>
+        <w:widowControl w:val="0"/>
+        <w:ind w:firstLine="0"/>
+        <w:jc w:val="center"/>
+        <w:rPr>
+          <w:rFonts w:cs="Times New Roman"/>
+          <w:noProof/>
+          <w:szCs w:val="28"/>
+          <w:lang w:val="ru-RU"/>
+        </w:rPr>
+      </w:pPr>
+    </w:p>
+    <w:p>
+      <w:pPr>
+        <w:widowControl w:val="0"/>
+        <w:ind w:firstLine="0"/>
+        <w:jc w:val="center"/>
+        <w:rPr>
+          <w:rFonts w:cs="Times New Roman"/>
+          <w:noProof/>
+          <w:szCs w:val="28"/>
+          <w:lang w:val="ru-RU"/>
+        </w:rPr>
+      </w:pPr>
+      <w:r>
+        <w:rPr>
+          <w:rFonts w:cs="Times New Roman"/>
+          <w:noProof/>
+          <w:szCs w:val="28"/>
+          <w:lang w:val="ru-RU"/>
+        </w:rPr>
+        <w:t>Рисунок 6.1</w:t>
+      </w:r>
+      <w:r>
+        <w:rPr>
+          <w:rFonts w:cs="Times New Roman"/>
+          <w:noProof/>
+          <w:szCs w:val="28"/>
+          <w:lang w:val="ru-RU"/>
+        </w:rPr>
+        <w:t>3</w:t>
+      </w:r>
+      <w:r>
+        <w:rPr>
+          <w:rFonts w:cs="Times New Roman"/>
+          <w:noProof/>
+          <w:szCs w:val="28"/>
+          <w:lang w:val="ru-RU"/>
+        </w:rPr>
+        <w:t xml:space="preserve"> – Страница редактирования </w:t>
+      </w:r>
+      <w:r>
+        <w:rPr>
+          <w:rFonts w:cs="Times New Roman"/>
+          <w:noProof/>
+          <w:szCs w:val="28"/>
+          <w:lang w:val="ru-RU"/>
+        </w:rPr>
+        <w:t>заказов</w:t>
+      </w:r>
+    </w:p>
+    <w:p>
+      <w:pPr>
+        <w:widowControl w:val="0"/>
+        <w:ind w:firstLine="0"/>
+        <w:jc w:val="center"/>
+        <w:rPr>
+          <w:rFonts w:cs="Times New Roman"/>
+          <w:noProof/>
+          <w:szCs w:val="28"/>
+          <w:lang w:val="ru-RU"/>
+        </w:rPr>
+      </w:pPr>
+    </w:p>
+    <w:p>
+      <w:pPr>
+        <w:widowControl w:val="0"/>
+        <w:ind w:firstLine="0"/>
+        <w:jc w:val="center"/>
+        <w:rPr>
+          <w:rFonts w:cs="Times New Roman"/>
+          <w:noProof/>
+          <w:szCs w:val="28"/>
+          <w:lang w:val="ru-RU"/>
+        </w:rPr>
+      </w:pPr>
+      <w:r>
+        <w:rPr>
+          <w:rFonts w:cs="Times New Roman"/>
+          <w:noProof/>
+          <w:szCs w:val="28"/>
+          <w:lang w:val="ru-RU"/>
+        </w:rPr>
+        <w:drawing>
+          <wp:inline distT="0" distB="0" distL="0" distR="0" wp14:anchorId="0E6F5FD1" wp14:editId="13C0FA08">
+            <wp:extent cx="5924550" cy="3371850"/>
+            <wp:effectExtent l="0" t="0" r="0" b="0"/>
+            <wp:docPr id="14" name="Рисунок 14"/>
+            <wp:cNvGraphicFramePr>
+              <a:graphicFrameLocks xmlns:a="http://schemas.openxmlformats.org/drawingml/2006/main" noChangeAspect="1"/>
+            </wp:cNvGraphicFramePr>
+            <a:graphic xmlns:a="http://schemas.openxmlformats.org/drawingml/2006/main">
+              <a:graphicData uri="http://schemas.openxmlformats.org/drawingml/2006/picture">
+                <pic:pic xmlns:pic="http://schemas.openxmlformats.org/drawingml/2006/picture">
+                  <pic:nvPicPr>
+                    <pic:cNvPr id="0" name="Picture 5"/>
+                    <pic:cNvPicPr>
+                      <a:picLocks noChangeAspect="1" noChangeArrowheads="1"/>
+                    </pic:cNvPicPr>
+                  </pic:nvPicPr>
+                  <pic:blipFill>
+                    <a:blip r:embed="rId19" cstate="print">
+                      <a:extLst>
+                        <a:ext uri="{28A0092B-C50C-407E-A947-70E740481C1C}">
+                          <a14:useLocalDpi xmlns:a14="http://schemas.microsoft.com/office/drawing/2010/main" val="0"/>
+                        </a:ext>
+                      </a:extLst>
+                    </a:blip>
+                    <a:srcRect/>
+                    <a:stretch>
+                      <a:fillRect/>
+                    </a:stretch>
+                  </pic:blipFill>
+                  <pic:spPr bwMode="auto">
+                    <a:xfrm>
+                      <a:off x="0" y="0"/>
+                      <a:ext cx="5924550" cy="3371850"/>
+                    </a:xfrm>
+                    <a:prstGeom prst="rect">
+                      <a:avLst/>
+                    </a:prstGeom>
+                    <a:noFill/>
+                    <a:ln>
+                      <a:noFill/>
+                    </a:ln>
+                  </pic:spPr>
+                </pic:pic>
+              </a:graphicData>
+            </a:graphic>
+          </wp:inline>
+        </w:drawing>
+      </w:r>
+    </w:p>
+    <w:p>
+      <w:pPr>
+        <w:widowControl w:val="0"/>
+        <w:ind w:firstLine="0"/>
+        <w:jc w:val="center"/>
+        <w:rPr>
+          <w:rFonts w:cs="Times New Roman"/>
+          <w:noProof/>
+          <w:szCs w:val="28"/>
+          <w:lang w:val="ru-RU"/>
+        </w:rPr>
+      </w:pPr>
+    </w:p>
+    <w:p>
+      <w:pPr>
+        <w:widowControl w:val="0"/>
+        <w:ind w:firstLine="0"/>
+        <w:jc w:val="center"/>
+        <w:rPr>
+          <w:rFonts w:cs="Times New Roman"/>
+          <w:noProof/>
+          <w:szCs w:val="28"/>
+          <w:lang w:val="ru-RU"/>
+        </w:rPr>
+      </w:pPr>
+      <w:r>
+        <w:rPr>
+          <w:rFonts w:cs="Times New Roman"/>
+          <w:noProof/>
+          <w:szCs w:val="28"/>
+          <w:lang w:val="ru-RU"/>
+        </w:rPr>
+        <w:t>Рисунок 6.1</w:t>
+      </w:r>
+      <w:r>
+        <w:rPr>
+          <w:rFonts w:cs="Times New Roman"/>
+          <w:noProof/>
+          <w:szCs w:val="28"/>
+          <w:lang w:val="ru-RU"/>
+        </w:rPr>
+        <w:t>4</w:t>
+      </w:r>
+      <w:r>
+        <w:rPr>
+          <w:rFonts w:cs="Times New Roman"/>
+          <w:noProof/>
+          <w:szCs w:val="28"/>
+          <w:lang w:val="ru-RU"/>
+        </w:rPr>
+        <w:t xml:space="preserve"> – Страница редактирования </w:t>
+      </w:r>
+      <w:r>
+        <w:rPr>
+          <w:rFonts w:cs="Times New Roman"/>
+          <w:noProof/>
+          <w:szCs w:val="28"/>
+          <w:lang w:val="ru-RU"/>
+        </w:rPr>
+        <w:t>заказа</w:t>
+      </w:r>
     </w:p>
     <w:sectPr>
       <w:pgSz w:w="11906" w:h="16838" w:code="9"/>

</xml_diff>

<commit_message>
Fix all lists layouts
</commit_message>
<xml_diff>
--- a/word_files/10.Руководство пользователя.docx
+++ b/word_files/10.Руководство пользователя.docx
@@ -1248,14 +1248,7 @@
           <w:szCs w:val="28"/>
           <w:lang w:val="ru-RU"/>
         </w:rPr>
-        <w:t xml:space="preserve"> Для корректного развертывания приложения</w:t>
-      </w:r>
-      <w:r>
-        <w:rPr>
-          <w:szCs w:val="28"/>
-          <w:lang w:val="ru-RU"/>
-        </w:rPr>
-        <w:t xml:space="preserve"> на компьютере должна быть </w:t>
+        <w:t xml:space="preserve"> Для корректного развертывания приложения на компьютере должна быть </w:t>
       </w:r>
       <w:r>
         <w:rPr>
@@ -1263,14 +1256,7 @@
           <w:lang w:val="ru-RU"/>
         </w:rPr>
         <w:lastRenderedPageBreak/>
-        <w:t>установлена любая</w:t>
-      </w:r>
-      <w:r>
-        <w:rPr>
-          <w:szCs w:val="28"/>
-          <w:lang w:val="ru-RU"/>
-        </w:rPr>
-        <w:t xml:space="preserve"> </w:t>
+        <w:t xml:space="preserve">установлена любая </w:t>
       </w:r>
       <w:r>
         <w:rPr>
@@ -2365,14 +2351,7 @@
           <w:szCs w:val="28"/>
           <w:lang w:val="ru-RU"/>
         </w:rPr>
-        <w:t>Для запуска отправления почтовых уведомлений необходимо установить</w:t>
-      </w:r>
-      <w:r>
-        <w:rPr>
-          <w:szCs w:val="28"/>
-          <w:lang w:val="ru-RU"/>
-        </w:rPr>
-        <w:t xml:space="preserve"> планировщик заданий </w:t>
+        <w:t xml:space="preserve">Для запуска отправления почтовых уведомлений необходимо установить планировщик заданий </w:t>
       </w:r>
       <w:proofErr w:type="spellStart"/>
       <w:r>
@@ -2433,7 +2412,7 @@
           <w:rFonts w:ascii="Courier New" w:hAnsi="Courier New" w:cs="Courier New"/>
           <w:sz w:val="24"/>
           <w:szCs w:val="24"/>
-          <w:lang w:val="ru-RU"/>
+          <w:lang w:val="en-US"/>
         </w:rPr>
       </w:pPr>
       <w:r>
@@ -2451,7 +2430,7 @@
           <w:rFonts w:ascii="Courier New" w:hAnsi="Courier New" w:cs="Courier New"/>
           <w:sz w:val="24"/>
           <w:szCs w:val="24"/>
-          <w:lang w:val="ru-RU"/>
+          <w:lang w:val="en-US"/>
         </w:rPr>
         <w:t xml:space="preserve"> </w:t>
       </w:r>
@@ -2469,7 +2448,7 @@
           <w:rFonts w:ascii="Courier New" w:hAnsi="Courier New" w:cs="Courier New"/>
           <w:sz w:val="24"/>
           <w:szCs w:val="24"/>
-          <w:lang w:val="ru-RU"/>
+          <w:lang w:val="en-US"/>
         </w:rPr>
         <w:t xml:space="preserve"> </w:t>
       </w:r>
@@ -2491,15 +2470,15 @@
           <w:rFonts w:ascii="Courier New" w:hAnsi="Courier New" w:cs="Courier New"/>
           <w:sz w:val="24"/>
           <w:szCs w:val="24"/>
-          <w:lang w:val="ru-RU"/>
-        </w:rPr>
-      </w:pPr>
-    </w:p>
-    <w:p>
-      <w:pPr>
-        <w:rPr>
-          <w:szCs w:val="28"/>
-          <w:lang w:val="ru-RU"/>
+          <w:lang w:val="en-US"/>
+        </w:rPr>
+      </w:pPr>
+    </w:p>
+    <w:p>
+      <w:pPr>
+        <w:rPr>
+          <w:szCs w:val="28"/>
+          <w:lang w:val="en-US"/>
         </w:rPr>
       </w:pPr>
       <w:r>
@@ -2516,7 +2495,7 @@
           <w:rFonts w:ascii="Courier New" w:hAnsi="Courier New" w:cs="Courier New"/>
           <w:sz w:val="24"/>
           <w:szCs w:val="24"/>
-          <w:lang w:val="ru-RU"/>
+          <w:lang w:val="en-US"/>
         </w:rPr>
         <w:t xml:space="preserve"> </w:t>
       </w:r>
@@ -2534,7 +2513,7 @@
           <w:rFonts w:ascii="Courier New" w:hAnsi="Courier New" w:cs="Courier New"/>
           <w:sz w:val="24"/>
           <w:szCs w:val="24"/>
-          <w:lang w:val="ru-RU"/>
+          <w:lang w:val="en-US"/>
         </w:rPr>
         <w:t xml:space="preserve"> </w:t>
       </w:r>
@@ -2554,7 +2533,7 @@
       <w:pPr>
         <w:rPr>
           <w:szCs w:val="28"/>
-          <w:lang w:val="ru-RU"/>
+          <w:lang w:val="en-US"/>
         </w:rPr>
       </w:pPr>
     </w:p>
@@ -2976,9 +2955,11 @@
           <w:szCs w:val="28"/>
           <w:lang w:val="ru-RU"/>
         </w:rPr>
-        <w:t>6.3.1 Главная страниц</w:t>
-      </w:r>
-      <w:r>
+        <w:t>6.3.1 Главная страница</w:t>
+      </w:r>
+    </w:p>
+    <w:p>
+      <w:pPr>
         <w:rPr>
           <w:rFonts w:cs="Times New Roman"/>
           <w:b/>
@@ -2986,51 +2967,23 @@
           <w:szCs w:val="28"/>
           <w:lang w:val="ru-RU"/>
         </w:rPr>
-        <w:t>а</w:t>
-      </w:r>
-    </w:p>
-    <w:p>
-      <w:pPr>
-        <w:rPr>
-          <w:rFonts w:cs="Times New Roman"/>
-          <w:b/>
-          <w:bCs/>
-          <w:szCs w:val="28"/>
-          <w:lang w:val="ru-RU"/>
-        </w:rPr>
-      </w:pPr>
-    </w:p>
-    <w:p>
-      <w:pPr>
-        <w:rPr>
-          <w:rFonts w:cs="Times New Roman"/>
-          <w:szCs w:val="28"/>
-          <w:lang w:val="ru-RU"/>
-        </w:rPr>
-      </w:pPr>
-      <w:r>
-        <w:rPr>
-          <w:rFonts w:cs="Times New Roman"/>
-          <w:szCs w:val="28"/>
-          <w:lang w:val="ru-RU"/>
-        </w:rPr>
-        <w:t xml:space="preserve">Перейдя по ссылке приложения впервые пользователь будет направлен на главную страницу сайта. </w:t>
-      </w:r>
-      <w:r>
-        <w:rPr>
-          <w:rFonts w:cs="Times New Roman"/>
-          <w:szCs w:val="28"/>
-          <w:lang w:val="ru-RU"/>
-        </w:rPr>
-        <w:t>Здесь пользователь может увидеть список позиций, которые предлагает данный магазин музыкального оборудования, кнопки переходов на страницы корзины и оформления заказов.</w:t>
-      </w:r>
-      <w:r>
-        <w:rPr>
-          <w:rFonts w:cs="Times New Roman"/>
-          <w:szCs w:val="28"/>
-          <w:lang w:val="ru-RU"/>
-        </w:rPr>
-        <w:t xml:space="preserve"> Для более удобного просмотра списка позиций пользователь может нажать кнопку «</w:t>
+      </w:pPr>
+    </w:p>
+    <w:p>
+      <w:pPr>
+        <w:rPr>
+          <w:rFonts w:cs="Times New Roman"/>
+          <w:szCs w:val="28"/>
+          <w:lang w:val="ru-RU"/>
+        </w:rPr>
+      </w:pPr>
+      <w:r>
+        <w:rPr>
+          <w:rFonts w:cs="Times New Roman"/>
+          <w:szCs w:val="28"/>
+          <w:lang w:val="ru-RU"/>
+        </w:rPr>
+        <w:t>Перейдя по ссылке приложения впервые пользователь будет направлен на главную страницу сайта. Здесь пользователь может увидеть список позиций, которые предлагает данный магазин музыкального оборудования, кнопки переходов на страницы корзины и оформления заказов. Для более удобного просмотра списка позиций пользователь может нажать кнопку «</w:t>
       </w:r>
       <w:r>
         <w:rPr>
@@ -3091,10 +3044,10 @@
           <w:lang w:val="ru-RU"/>
         </w:rPr>
         <w:drawing>
-          <wp:inline distT="0" distB="0" distL="0" distR="0" wp14:anchorId="5DEB1721" wp14:editId="568FFF69">
+          <wp:inline distT="0" distB="0" distL="0" distR="0" wp14:anchorId="78757C49" wp14:editId="4E2E051D">
             <wp:extent cx="5934075" cy="3714750"/>
             <wp:effectExtent l="0" t="0" r="9525" b="0"/>
-            <wp:docPr id="1" name="Рисунок 1"/>
+            <wp:docPr id="2" name="Рисунок 2"/>
             <wp:cNvGraphicFramePr>
               <a:graphicFrameLocks xmlns:a="http://schemas.openxmlformats.org/drawingml/2006/main" noChangeAspect="1"/>
             </wp:cNvGraphicFramePr>
@@ -3166,15 +3119,7 @@
           <w:szCs w:val="28"/>
           <w:lang w:val="ru-RU"/>
         </w:rPr>
-        <w:t xml:space="preserve">Рисунок 6.1 – </w:t>
-      </w:r>
-      <w:r>
-        <w:rPr>
-          <w:rFonts w:cs="Times New Roman"/>
-          <w:szCs w:val="28"/>
-          <w:lang w:val="ru-RU"/>
-        </w:rPr>
-        <w:t>Главная страница</w:t>
+        <w:t>Рисунок 6.1 – Главная страница</w:t>
       </w:r>
     </w:p>
     <w:p>
@@ -3233,15 +3178,7 @@
           <w:szCs w:val="28"/>
           <w:lang w:val="en-US"/>
         </w:rPr>
-        <w:t>A</w:t>
-      </w:r>
-      <w:r>
-        <w:rPr>
-          <w:rFonts w:cs="Times New Roman"/>
-          <w:szCs w:val="28"/>
-          <w:lang w:val="en-US"/>
-        </w:rPr>
-        <w:t>DD</w:t>
+        <w:t>ADD</w:t>
       </w:r>
       <w:r>
         <w:rPr>
@@ -3281,15 +3218,7 @@
           <w:szCs w:val="28"/>
           <w:lang w:val="ru-RU"/>
         </w:rPr>
-        <w:t>», которая представлена на рисунке 6.</w:t>
-      </w:r>
-      <w:r>
-        <w:rPr>
-          <w:rFonts w:cs="Times New Roman"/>
-          <w:szCs w:val="28"/>
-          <w:lang w:val="ru-RU"/>
-        </w:rPr>
-        <w:t>2.</w:t>
+        <w:t>», которая представлена на рисунке 6.2.</w:t>
       </w:r>
     </w:p>
     <w:p>
@@ -3322,47 +3251,7 @@
           <w:szCs w:val="28"/>
           <w:lang w:val="ru-RU"/>
         </w:rPr>
-        <w:t>» пользователь попадает на страницу оформления заказа, где пользователем производится оформление заказа на покупку выбранных позиций. Страница оформления заказа представлена на рисунк</w:t>
-      </w:r>
-      <w:r>
-        <w:rPr>
-          <w:rFonts w:cs="Times New Roman"/>
-          <w:szCs w:val="28"/>
-          <w:lang w:val="ru-RU"/>
-        </w:rPr>
-        <w:t>ах</w:t>
-      </w:r>
-      <w:r>
-        <w:rPr>
-          <w:rFonts w:cs="Times New Roman"/>
-          <w:szCs w:val="28"/>
-          <w:lang w:val="ru-RU"/>
-        </w:rPr>
-        <w:t xml:space="preserve"> 6.</w:t>
-      </w:r>
-      <w:r>
-        <w:rPr>
-          <w:rFonts w:cs="Times New Roman"/>
-          <w:szCs w:val="28"/>
-          <w:lang w:val="ru-RU"/>
-        </w:rPr>
-        <w:t>5</w:t>
-      </w:r>
-      <w:r>
-        <w:rPr>
-          <w:rFonts w:cs="Times New Roman"/>
-          <w:szCs w:val="28"/>
-          <w:lang w:val="ru-RU"/>
-        </w:rPr>
-        <w:t xml:space="preserve"> и 6.6</w:t>
-      </w:r>
-      <w:r>
-        <w:rPr>
-          <w:rFonts w:cs="Times New Roman"/>
-          <w:szCs w:val="28"/>
-          <w:lang w:val="ru-RU"/>
-        </w:rPr>
-        <w:t>.</w:t>
+        <w:t>» пользователь попадает на страницу оформления заказа, где пользователем производится оформление заказа на покупку выбранных позиций. Страница оформления заказа представлена на рисунках 6.5 и 6.6.</w:t>
       </w:r>
     </w:p>
     <w:p>
@@ -3427,15 +3316,7 @@
           <w:szCs w:val="28"/>
           <w:lang w:val="ru-RU"/>
         </w:rPr>
-        <w:t xml:space="preserve">», после чего произойдет переход на страницу регистрации. При наличии </w:t>
-      </w:r>
-      <w:r>
-        <w:rPr>
-          <w:rFonts w:cs="Times New Roman"/>
-          <w:szCs w:val="28"/>
-          <w:lang w:val="ru-RU"/>
-        </w:rPr>
-        <w:t>уже существующего аккаунта в разделе «</w:t>
+        <w:t>», после чего произойдет переход на страницу регистрации. При наличии уже существующего аккаунта в разделе «</w:t>
       </w:r>
       <w:r>
         <w:rPr>
@@ -3483,15 +3364,7 @@
           <w:szCs w:val="28"/>
           <w:lang w:val="ru-RU"/>
         </w:rPr>
-        <w:t>», которая при нажатии произведет перенаправление на страницу ввода данных, необходимых для входа в аккаунт.</w:t>
-      </w:r>
-      <w:r>
-        <w:rPr>
-          <w:rFonts w:cs="Times New Roman"/>
-          <w:szCs w:val="28"/>
-          <w:lang w:val="ru-RU"/>
-        </w:rPr>
-        <w:t xml:space="preserve"> При нажатии на кнопку «</w:t>
+        <w:t>», которая при нажатии произведет перенаправление на страницу ввода данных, необходимых для входа в аккаунт. При нажатии на кнопку «</w:t>
       </w:r>
       <w:r>
         <w:rPr>
@@ -3523,15 +3396,7 @@
           <w:szCs w:val="28"/>
           <w:lang w:val="ru-RU"/>
         </w:rPr>
-        <w:t xml:space="preserve">» на странице входа в учетную </w:t>
-      </w:r>
-      <w:r>
-        <w:rPr>
-          <w:rFonts w:cs="Times New Roman"/>
-          <w:szCs w:val="28"/>
-          <w:lang w:val="ru-RU"/>
-        </w:rPr>
-        <w:t>запись произойдет перенаправление на страницу регистрации учетной записи пользователя.</w:t>
+        <w:t>» на странице входа в учетную запись произойдет перенаправление на страницу регистрации учетной записи пользователя.</w:t>
       </w:r>
     </w:p>
     <w:p>
@@ -3591,15 +3456,7 @@
           <w:szCs w:val="28"/>
           <w:lang w:val="ru-RU"/>
         </w:rPr>
-        <w:t>На данной странице пользователь видит список выбранных им позиций</w:t>
-      </w:r>
-      <w:r>
-        <w:rPr>
-          <w:rFonts w:cs="Times New Roman"/>
-          <w:szCs w:val="28"/>
-          <w:lang w:val="ru-RU"/>
-        </w:rPr>
-        <w:t xml:space="preserve"> музыкального оборудования. С помощью кнопки «</w:t>
+        <w:t>На данной странице пользователь видит список выбранных им позиций музыкального оборудования. С помощью кнопки «</w:t>
       </w:r>
       <w:r>
         <w:rPr>
@@ -3695,15 +3552,7 @@
           <w:szCs w:val="28"/>
           <w:lang w:val="ru-RU"/>
         </w:rPr>
-        <w:t xml:space="preserve">» и удалить один элемент товара. При манипуляциях с товаром происходит изменение конечной стоимости товаров в корзине в верхнем меню </w:t>
-      </w:r>
-      <w:r>
-        <w:rPr>
-          <w:rFonts w:cs="Times New Roman"/>
-          <w:szCs w:val="28"/>
-          <w:lang w:val="ru-RU"/>
-        </w:rPr>
-        <w:t>и у каждого отдельного товара по отдельности. Страница представлена на рисунке 6.2.</w:t>
+        <w:t>» и удалить один элемент товара. При манипуляциях с товаром происходит изменение конечной стоимости товаров в корзине в верхнем меню и у каждого отдельного товара по отдельности. Страница представлена на рисунке 6.2.</w:t>
       </w:r>
     </w:p>
     <w:p>
@@ -3735,7 +3584,7 @@
         </w:rPr>
         <w:lastRenderedPageBreak/>
         <w:drawing>
-          <wp:inline distT="0" distB="0" distL="0" distR="0" wp14:anchorId="6730D911" wp14:editId="49A6FE94">
+          <wp:inline distT="0" distB="0" distL="0" distR="0" wp14:anchorId="56870878" wp14:editId="155CC2C1">
             <wp:extent cx="5934075" cy="3390900"/>
             <wp:effectExtent l="0" t="0" r="9525" b="0"/>
             <wp:docPr id="4" name="Рисунок 4"/>
@@ -3848,9 +3697,12 @@
           <w:szCs w:val="28"/>
           <w:lang w:val="ru-RU"/>
         </w:rPr>
-        <w:t xml:space="preserve">6.3.3 </w:t>
-      </w:r>
-      <w:r>
+        <w:t>6.3.3 Руководство по входу пользователя в систему</w:t>
+      </w:r>
+    </w:p>
+    <w:p>
+      <w:pPr>
+        <w:widowControl w:val="0"/>
         <w:rPr>
           <w:rFonts w:cs="Times New Roman"/>
           <w:b/>
@@ -3858,40 +3710,50 @@
           <w:szCs w:val="28"/>
           <w:lang w:val="ru-RU"/>
         </w:rPr>
-        <w:t>Руководство по входу</w:t>
-      </w:r>
-      <w:r>
-        <w:rPr>
-          <w:rFonts w:cs="Times New Roman"/>
-          <w:b/>
-          <w:bCs/>
-          <w:szCs w:val="28"/>
-          <w:lang w:val="ru-RU"/>
-        </w:rPr>
-        <w:t xml:space="preserve"> пользователя</w:t>
-      </w:r>
-      <w:r>
-        <w:rPr>
-          <w:rFonts w:cs="Times New Roman"/>
-          <w:b/>
-          <w:bCs/>
-          <w:szCs w:val="28"/>
-          <w:lang w:val="ru-RU"/>
-        </w:rPr>
-        <w:t xml:space="preserve"> в систему</w:t>
-      </w:r>
+      </w:pPr>
     </w:p>
     <w:p>
       <w:pPr>
         <w:widowControl w:val="0"/>
         <w:rPr>
           <w:rFonts w:cs="Times New Roman"/>
-          <w:b/>
-          <w:bCs/>
-          <w:szCs w:val="28"/>
-          <w:lang w:val="ru-RU"/>
-        </w:rPr>
-      </w:pPr>
+          <w:szCs w:val="28"/>
+          <w:lang w:val="ru-RU"/>
+        </w:rPr>
+      </w:pPr>
+      <w:r>
+        <w:rPr>
+          <w:rFonts w:cs="Times New Roman"/>
+          <w:szCs w:val="28"/>
+          <w:lang w:val="ru-RU"/>
+        </w:rPr>
+        <w:t xml:space="preserve">Для оформления заказа пользователю необходимо быть </w:t>
+      </w:r>
+      <w:r>
+        <w:rPr>
+          <w:rFonts w:cs="Times New Roman"/>
+          <w:color w:val="202122"/>
+          <w:szCs w:val="28"/>
+          <w:shd w:val="clear" w:color="auto" w:fill="FFFFFF"/>
+        </w:rPr>
+        <w:t>зарегистрированным</w:t>
+      </w:r>
+      <w:r>
+        <w:rPr>
+          <w:rFonts w:cs="Times New Roman"/>
+          <w:szCs w:val="28"/>
+          <w:lang w:val="ru-RU"/>
+        </w:rPr>
+        <w:t xml:space="preserve"> </w:t>
+      </w:r>
+      <w:r>
+        <w:rPr>
+          <w:rFonts w:cs="Times New Roman"/>
+          <w:szCs w:val="28"/>
+          <w:lang w:val="ru-RU"/>
+        </w:rPr>
+        <w:t xml:space="preserve">в системе. Страница регистрации учетной записи представлена на рисунке 6.3. Для регистрации пользователю необходимо указать свое имя, адрес электронного ящика, и номер телефона в семизначном виде, а также придумать пароль для входа в учетную запись. </w:t>
+      </w:r>
     </w:p>
     <w:p>
       <w:pPr>
@@ -3908,170 +3770,7 @@
           <w:szCs w:val="28"/>
           <w:lang w:val="ru-RU"/>
         </w:rPr>
-        <w:t>Для оформления заказа пользователю необходимо быть</w:t>
-      </w:r>
-      <w:r>
-        <w:rPr>
-          <w:rFonts w:cs="Times New Roman"/>
-          <w:szCs w:val="28"/>
-          <w:lang w:val="ru-RU"/>
-        </w:rPr>
-        <w:t xml:space="preserve"> </w:t>
-      </w:r>
-      <w:r>
-        <w:rPr>
-          <w:rFonts w:cs="Times New Roman"/>
-          <w:color w:val="202122"/>
-          <w:szCs w:val="28"/>
-          <w:shd w:val="clear" w:color="auto" w:fill="FFFFFF"/>
-        </w:rPr>
-        <w:t>зарегистрированным</w:t>
-      </w:r>
-      <w:r>
-        <w:rPr>
-          <w:rFonts w:cs="Times New Roman"/>
-          <w:szCs w:val="28"/>
-          <w:lang w:val="ru-RU"/>
-        </w:rPr>
-        <w:t xml:space="preserve"> </w:t>
-      </w:r>
-      <w:r>
-        <w:rPr>
-          <w:rFonts w:cs="Times New Roman"/>
-          <w:szCs w:val="28"/>
-          <w:lang w:val="ru-RU"/>
-        </w:rPr>
-        <w:t>в</w:t>
-      </w:r>
-      <w:r>
-        <w:rPr>
-          <w:rFonts w:cs="Times New Roman"/>
-          <w:szCs w:val="28"/>
-          <w:lang w:val="ru-RU"/>
-        </w:rPr>
-        <w:t xml:space="preserve"> системе. </w:t>
-      </w:r>
-      <w:r>
-        <w:rPr>
-          <w:rFonts w:cs="Times New Roman"/>
-          <w:szCs w:val="28"/>
-          <w:lang w:val="ru-RU"/>
-        </w:rPr>
-        <w:t>Страница</w:t>
-      </w:r>
-      <w:r>
-        <w:rPr>
-          <w:rFonts w:cs="Times New Roman"/>
-          <w:szCs w:val="28"/>
-          <w:lang w:val="ru-RU"/>
-        </w:rPr>
-        <w:t xml:space="preserve"> регистрации</w:t>
-      </w:r>
-      <w:r>
-        <w:rPr>
-          <w:rFonts w:cs="Times New Roman"/>
-          <w:szCs w:val="28"/>
-          <w:lang w:val="ru-RU"/>
-        </w:rPr>
-        <w:t xml:space="preserve"> учетной записи</w:t>
-      </w:r>
-      <w:r>
-        <w:rPr>
-          <w:rFonts w:cs="Times New Roman"/>
-          <w:szCs w:val="28"/>
-          <w:lang w:val="ru-RU"/>
-        </w:rPr>
-        <w:t xml:space="preserve"> представлена на рисунке 6.3</w:t>
-      </w:r>
-      <w:r>
-        <w:rPr>
-          <w:rFonts w:cs="Times New Roman"/>
-          <w:szCs w:val="28"/>
-          <w:lang w:val="ru-RU"/>
-        </w:rPr>
-        <w:t>. Для регистрации пользователю необходимо указать свое имя, адрес электронного ящика, и номер телефона в семизначном виде, а также придумать пароль</w:t>
-      </w:r>
-      <w:r>
-        <w:rPr>
-          <w:rFonts w:cs="Times New Roman"/>
-          <w:szCs w:val="28"/>
-          <w:lang w:val="ru-RU"/>
-        </w:rPr>
-        <w:t xml:space="preserve"> для входа в учетную запись</w:t>
-      </w:r>
-      <w:r>
-        <w:rPr>
-          <w:rFonts w:cs="Times New Roman"/>
-          <w:szCs w:val="28"/>
-          <w:lang w:val="ru-RU"/>
-        </w:rPr>
-        <w:t>.</w:t>
-      </w:r>
-      <w:r>
-        <w:rPr>
-          <w:rFonts w:cs="Times New Roman"/>
-          <w:szCs w:val="28"/>
-          <w:lang w:val="ru-RU"/>
-        </w:rPr>
-        <w:t xml:space="preserve"> </w:t>
-      </w:r>
-    </w:p>
-    <w:p>
-      <w:pPr>
-        <w:widowControl w:val="0"/>
-        <w:rPr>
-          <w:rFonts w:cs="Times New Roman"/>
-          <w:szCs w:val="28"/>
-          <w:lang w:val="ru-RU"/>
-        </w:rPr>
-      </w:pPr>
-      <w:r>
-        <w:rPr>
-          <w:rFonts w:cs="Times New Roman"/>
-          <w:szCs w:val="28"/>
-          <w:lang w:val="ru-RU"/>
-        </w:rPr>
-        <w:t xml:space="preserve">Для успешного входа в созданный в системе аккаунт пользователю необходимо обязательно указать логин и пароль своей учетной записи </w:t>
-      </w:r>
-      <w:r>
-        <w:rPr>
-          <w:rFonts w:cs="Times New Roman"/>
-          <w:szCs w:val="28"/>
-          <w:lang w:val="ru-RU"/>
-        </w:rPr>
-        <w:t>на</w:t>
-      </w:r>
-      <w:r>
-        <w:rPr>
-          <w:rFonts w:cs="Times New Roman"/>
-          <w:szCs w:val="28"/>
-          <w:lang w:val="ru-RU"/>
-        </w:rPr>
-        <w:t xml:space="preserve"> </w:t>
-      </w:r>
-      <w:r>
-        <w:rPr>
-          <w:rFonts w:cs="Times New Roman"/>
-          <w:szCs w:val="28"/>
-          <w:lang w:val="ru-RU"/>
-        </w:rPr>
-        <w:t>страниц</w:t>
-      </w:r>
-      <w:r>
-        <w:rPr>
-          <w:rFonts w:cs="Times New Roman"/>
-          <w:szCs w:val="28"/>
-          <w:lang w:val="ru-RU"/>
-        </w:rPr>
-        <w:t>е</w:t>
-      </w:r>
-      <w:r>
-        <w:rPr>
-          <w:rFonts w:cs="Times New Roman"/>
-          <w:szCs w:val="28"/>
-          <w:lang w:val="ru-RU"/>
-        </w:rPr>
-        <w:t xml:space="preserve"> входа, которая изображена на рисунке 6.4.</w:t>
+        <w:t>Для успешного входа в созданный в системе аккаунт пользователю необходимо обязательно указать логин и пароль своей учетной записи на странице входа, которая изображена на рисунке 6.4.</w:t>
       </w:r>
     </w:p>
     <w:p>
@@ -4094,10 +3793,10 @@
         </w:rPr>
         <w:lastRenderedPageBreak/>
         <w:drawing>
-          <wp:inline distT="0" distB="0" distL="0" distR="0" wp14:anchorId="764E080F" wp14:editId="4B218AEB">
+          <wp:inline distT="0" distB="0" distL="0" distR="0" wp14:anchorId="22A833D1" wp14:editId="29D89A44">
             <wp:extent cx="5924550" cy="3390900"/>
             <wp:effectExtent l="0" t="0" r="0" b="1905"/>
-            <wp:docPr id="8" name="Рисунок 8"/>
+            <wp:docPr id="15" name="Рисунок 15"/>
             <wp:cNvGraphicFramePr>
               <a:graphicFrameLocks xmlns:a="http://schemas.openxmlformats.org/drawingml/2006/main" noChangeAspect="1"/>
             </wp:cNvGraphicFramePr>
@@ -4174,25 +3873,7 @@
           <w:szCs w:val="28"/>
           <w:lang w:val="ru-RU"/>
         </w:rPr>
-        <w:t>Рисунок 6.3 –</w:t>
-      </w:r>
-      <w:r>
-        <w:rPr>
-          <w:rFonts w:cs="Times New Roman"/>
-          <w:noProof/>
-          <w:szCs w:val="28"/>
-          <w:lang w:val="ru-RU"/>
-        </w:rPr>
-        <w:t xml:space="preserve"> Страница</w:t>
-      </w:r>
-      <w:r>
-        <w:rPr>
-          <w:rFonts w:cs="Times New Roman"/>
-          <w:noProof/>
-          <w:szCs w:val="28"/>
-          <w:lang w:val="ru-RU"/>
-        </w:rPr>
-        <w:t xml:space="preserve"> регистрации</w:t>
+        <w:t>Рисунок 6.3 – Страница регистрации</w:t>
       </w:r>
     </w:p>
     <w:p>
@@ -4228,7 +3909,7 @@
           <w:lang w:val="ru-RU"/>
         </w:rPr>
         <w:drawing>
-          <wp:inline distT="0" distB="0" distL="0" distR="0" wp14:anchorId="0C912BE3" wp14:editId="57A2AB54">
+          <wp:inline distT="0" distB="0" distL="0" distR="0" wp14:anchorId="75A2E529" wp14:editId="053E5A86">
             <wp:extent cx="5924550" cy="3067050"/>
             <wp:effectExtent l="0" t="0" r="0" b="0"/>
             <wp:docPr id="9" name="Рисунок 9"/>
@@ -4309,25 +3990,7 @@
           <w:szCs w:val="28"/>
           <w:lang w:val="ru-RU"/>
         </w:rPr>
-        <w:t xml:space="preserve">Рисунок 6.4 – </w:t>
-      </w:r>
-      <w:r>
-        <w:rPr>
-          <w:rFonts w:cs="Times New Roman"/>
-          <w:noProof/>
-          <w:szCs w:val="28"/>
-          <w:lang w:val="ru-RU"/>
-        </w:rPr>
-        <w:t>Страница</w:t>
-      </w:r>
-      <w:r>
-        <w:rPr>
-          <w:rFonts w:cs="Times New Roman"/>
-          <w:noProof/>
-          <w:szCs w:val="28"/>
-          <w:lang w:val="ru-RU"/>
-        </w:rPr>
-        <w:t xml:space="preserve"> входа в учетную запись</w:t>
+        <w:t>Рисунок 6.4 – Страница входа в учетную запись</w:t>
       </w:r>
     </w:p>
     <w:p>
@@ -4454,55 +4117,7 @@
           <w:szCs w:val="28"/>
           <w:lang w:val="ru-RU"/>
         </w:rPr>
-        <w:t>».</w:t>
-      </w:r>
-      <w:r>
-        <w:rPr>
-          <w:rFonts w:cs="Times New Roman"/>
-          <w:szCs w:val="28"/>
-          <w:lang w:val="ru-RU"/>
-        </w:rPr>
-        <w:t xml:space="preserve"> </w:t>
-      </w:r>
-      <w:r>
-        <w:rPr>
-          <w:rFonts w:cs="Times New Roman"/>
-          <w:szCs w:val="28"/>
-          <w:lang w:val="ru-RU"/>
-        </w:rPr>
-        <w:t>Страница оформления заказа представлена на рисунк</w:t>
-      </w:r>
-      <w:r>
-        <w:rPr>
-          <w:rFonts w:cs="Times New Roman"/>
-          <w:szCs w:val="28"/>
-          <w:lang w:val="ru-RU"/>
-        </w:rPr>
-        <w:t>ах</w:t>
-      </w:r>
-      <w:r>
-        <w:rPr>
-          <w:rFonts w:cs="Times New Roman"/>
-          <w:szCs w:val="28"/>
-          <w:lang w:val="ru-RU"/>
-        </w:rPr>
-        <w:t xml:space="preserve"> 6.5</w:t>
-      </w:r>
-      <w:r>
-        <w:rPr>
-          <w:rFonts w:cs="Times New Roman"/>
-          <w:szCs w:val="28"/>
-          <w:lang w:val="ru-RU"/>
-        </w:rPr>
-        <w:t xml:space="preserve"> и 6.6</w:t>
-      </w:r>
-      <w:r>
-        <w:rPr>
-          <w:rFonts w:cs="Times New Roman"/>
-          <w:szCs w:val="28"/>
-          <w:lang w:val="ru-RU"/>
-        </w:rPr>
-        <w:t>.</w:t>
+        <w:t>». Страница оформления заказа представлена на рисунках 6.5 и 6.6.</w:t>
       </w:r>
     </w:p>
     <w:p>
@@ -4532,7 +4147,7 @@
           <w:lang w:val="ru-RU"/>
         </w:rPr>
         <w:drawing>
-          <wp:inline distT="0" distB="0" distL="0" distR="0" wp14:anchorId="4B710D1F" wp14:editId="074CF7B5">
+          <wp:inline distT="0" distB="0" distL="0" distR="0" wp14:anchorId="44236746" wp14:editId="1D3DC2CC">
             <wp:extent cx="5924550" cy="3390900"/>
             <wp:effectExtent l="0" t="0" r="0" b="0"/>
             <wp:docPr id="10" name="Рисунок 10"/>
@@ -4608,15 +4223,7 @@
           <w:szCs w:val="28"/>
           <w:lang w:val="ru-RU"/>
         </w:rPr>
-        <w:t xml:space="preserve">Рисунок </w:t>
-      </w:r>
-      <w:r>
-        <w:rPr>
-          <w:rFonts w:cs="Times New Roman"/>
-          <w:szCs w:val="28"/>
-          <w:lang w:val="ru-RU"/>
-        </w:rPr>
-        <w:t>6.5 – Страница оформления заказа</w:t>
+        <w:t>Рисунок 6.5 – Страница оформления заказа</w:t>
       </w:r>
     </w:p>
     <w:p>
@@ -4649,7 +4256,7 @@
           <w:lang w:val="ru-RU"/>
         </w:rPr>
         <w:drawing>
-          <wp:inline distT="0" distB="0" distL="0" distR="0" wp14:anchorId="079B8816" wp14:editId="2CDB1C5F">
+          <wp:inline distT="0" distB="0" distL="0" distR="0" wp14:anchorId="6566C1D5" wp14:editId="3226EB49">
             <wp:extent cx="5924550" cy="3381375"/>
             <wp:effectExtent l="0" t="0" r="0" b="9525"/>
             <wp:docPr id="11" name="Рисунок 11"/>
@@ -4770,15 +4377,7 @@
           <w:szCs w:val="28"/>
           <w:lang w:val="ru-RU"/>
         </w:rPr>
-        <w:t xml:space="preserve">Ниже на странице, после введения пользователем данных для заказа, пользователю предоставляется цена заказа с учетом налога на добавочную стоимость, а также пользователь может </w:t>
-      </w:r>
-      <w:r>
-        <w:rPr>
-          <w:rFonts w:cs="Times New Roman"/>
-          <w:szCs w:val="28"/>
-          <w:lang w:val="ru-RU"/>
-        </w:rPr>
-        <w:t>ознакомиться с конечной стоимостью оборудования и с размером налога.</w:t>
+        <w:t>Ниже на странице, после введения пользователем данных для заказа, пользователю предоставляется цена заказа с учетом налога на добавочную стоимость, а также пользователь может ознакомиться с конечной стоимостью оборудования и с размером налога.</w:t>
       </w:r>
     </w:p>
     <w:p>
@@ -4902,16 +4501,7 @@
           <w:szCs w:val="28"/>
           <w:lang w:val="ru-RU"/>
         </w:rPr>
-        <w:t xml:space="preserve">Для взаимодействия с содержимым веб-приложения существует роль администратора в приложении. Для этого пользователь с определенными данными назначается администратором, который получает права на редактирование приложения. Для взаимодействия с приложением администратор должен ввести свои данные на странице входа. После успешного входа, администратору станет доступен функционал во вкладке </w:t>
-      </w:r>
-      <w:r>
-        <w:rPr>
-          <w:rFonts w:cs="Times New Roman"/>
-          <w:noProof/>
-          <w:szCs w:val="28"/>
-          <w:lang w:val="ru-RU"/>
-        </w:rPr>
-        <w:t>«</w:t>
+        <w:t>Для взаимодействия с содержимым веб-приложения существует роль администратора в приложении. Для этого пользователь с определенными данными назначается администратором, который получает права на редактирование приложения. Для взаимодействия с приложением администратор должен ввести свои данные на странице входа. После успешного входа, администратору станет доступен функционал во вкладке «</w:t>
       </w:r>
       <w:r>
         <w:rPr>
@@ -4965,7 +4555,7 @@
           <w:lang w:val="ru-RU"/>
         </w:rPr>
         <w:drawing>
-          <wp:inline distT="0" distB="0" distL="0" distR="0" wp14:anchorId="360B4E27" wp14:editId="102A4EA2">
+          <wp:inline distT="0" distB="0" distL="0" distR="0" wp14:anchorId="1A1D205F" wp14:editId="6A6F8F9C">
             <wp:extent cx="2209800" cy="2590800"/>
             <wp:effectExtent l="0" t="0" r="0" b="0"/>
             <wp:docPr id="16" name="Рисунок 16"/>
@@ -5130,52 +4720,7 @@
           <w:szCs w:val="28"/>
           <w:lang w:val="ru-RU"/>
         </w:rPr>
-        <w:t>Администратор обладает возможностью измене</w:t>
-      </w:r>
-      <w:r>
-        <w:rPr>
-          <w:rFonts w:cs="Times New Roman"/>
-          <w:noProof/>
-          <w:szCs w:val="28"/>
-          <w:lang w:val="ru-RU"/>
-        </w:rPr>
-        <w:t>нять</w:t>
-      </w:r>
-      <w:r>
-        <w:rPr>
-          <w:rFonts w:cs="Times New Roman"/>
-          <w:noProof/>
-          <w:szCs w:val="28"/>
-          <w:lang w:val="ru-RU"/>
-        </w:rPr>
-        <w:t xml:space="preserve"> данны</w:t>
-      </w:r>
-      <w:r>
-        <w:rPr>
-          <w:rFonts w:cs="Times New Roman"/>
-          <w:noProof/>
-          <w:szCs w:val="28"/>
-          <w:lang w:val="ru-RU"/>
-        </w:rPr>
-        <w:t>е</w:t>
-      </w:r>
-      <w:r>
-        <w:rPr>
-          <w:rFonts w:cs="Times New Roman"/>
-          <w:noProof/>
-          <w:szCs w:val="28"/>
-          <w:lang w:val="ru-RU"/>
-        </w:rPr>
-        <w:t xml:space="preserve"> пользователей. Для </w:t>
-      </w:r>
-      <w:r>
-        <w:rPr>
-          <w:rFonts w:cs="Times New Roman"/>
-          <w:noProof/>
-          <w:szCs w:val="28"/>
-          <w:lang w:val="ru-RU"/>
-        </w:rPr>
-        <w:t>этого на вкладке «</w:t>
+        <w:t>Администратор обладает возможностью измененять данные пользователей. Для этого на вкладке «</w:t>
       </w:r>
       <w:r>
         <w:rPr>
@@ -5193,25 +4738,7 @@
           <w:szCs w:val="28"/>
           <w:lang w:val="ru-RU"/>
         </w:rPr>
-        <w:t>»</w:t>
-      </w:r>
-      <w:r>
-        <w:rPr>
-          <w:rFonts w:cs="Times New Roman"/>
-          <w:noProof/>
-          <w:szCs w:val="28"/>
-          <w:lang w:val="ru-RU"/>
-        </w:rPr>
-        <w:t xml:space="preserve"> администратор</w:t>
-      </w:r>
-      <w:r>
-        <w:rPr>
-          <w:rFonts w:cs="Times New Roman"/>
-          <w:noProof/>
-          <w:szCs w:val="28"/>
-          <w:lang w:val="ru-RU"/>
-        </w:rPr>
-        <w:t xml:space="preserve"> должен нажать </w:t>
+        <w:t xml:space="preserve">» администратор должен нажать </w:t>
       </w:r>
       <w:r>
         <w:rPr>
@@ -5239,43 +4766,16 @@
           <w:szCs w:val="28"/>
           <w:lang w:val="ru-RU"/>
         </w:rPr>
-        <w:t>» и перейти на страницу редактирования пользователей.</w:t>
-      </w:r>
-      <w:r>
-        <w:rPr>
-          <w:rFonts w:cs="Times New Roman"/>
-          <w:noProof/>
-          <w:szCs w:val="28"/>
-          <w:lang w:val="ru-RU"/>
-        </w:rPr>
-        <w:t xml:space="preserve"> На данной странице отображается список пользователей </w:t>
-      </w:r>
-      <w:r>
-        <w:rPr>
-          <w:rFonts w:cs="Times New Roman"/>
-          <w:noProof/>
-          <w:szCs w:val="28"/>
-          <w:lang w:val="ru-RU"/>
-        </w:rPr>
-        <w:t>с кнопками «</w:t>
-      </w:r>
-      <w:r>
-        <w:rPr>
-          <w:rFonts w:cs="Times New Roman"/>
-          <w:noProof/>
-          <w:szCs w:val="28"/>
-          <w:lang w:val="en-US"/>
-        </w:rPr>
-        <w:t>E</w:t>
-      </w:r>
-      <w:r>
-        <w:rPr>
-          <w:rFonts w:cs="Times New Roman"/>
-          <w:noProof/>
-          <w:szCs w:val="28"/>
-          <w:lang w:val="en-US"/>
-        </w:rPr>
-        <w:t>DIT</w:t>
+        <w:t>» и перейти на страницу редактирования пользователей. На данной странице отображается список пользователей с кнопками «</w:t>
+      </w:r>
+      <w:r>
+        <w:rPr>
+          <w:rFonts w:cs="Times New Roman"/>
+          <w:noProof/>
+          <w:szCs w:val="28"/>
+          <w:lang w:val="en-US"/>
+        </w:rPr>
+        <w:t>EDIT</w:t>
       </w:r>
       <w:r>
         <w:rPr>
@@ -5293,34 +4793,16 @@
           <w:szCs w:val="28"/>
           <w:lang w:val="en-US"/>
         </w:rPr>
-        <w:t>D</w:t>
-      </w:r>
-      <w:r>
-        <w:rPr>
-          <w:rFonts w:cs="Times New Roman"/>
-          <w:noProof/>
-          <w:szCs w:val="28"/>
-          <w:lang w:val="en-US"/>
-        </w:rPr>
-        <w:t>ELETE</w:t>
-      </w:r>
-      <w:r>
-        <w:rPr>
-          <w:rFonts w:cs="Times New Roman"/>
-          <w:noProof/>
-          <w:szCs w:val="28"/>
-          <w:lang w:val="ru-RU"/>
-        </w:rPr>
-        <w:t xml:space="preserve">», с помощью которых администратор может перейти на страницу редактирования данных пользователя или удалить пользователя. </w:t>
-      </w:r>
-      <w:r>
-        <w:rPr>
-          <w:rFonts w:cs="Times New Roman"/>
-          <w:noProof/>
-          <w:szCs w:val="28"/>
-          <w:lang w:val="ru-RU"/>
-        </w:rPr>
-        <w:t>Страница редактирования пользователей представлена на рисунке 6.8.</w:t>
+        <w:t>DELETE</w:t>
+      </w:r>
+      <w:r>
+        <w:rPr>
+          <w:rFonts w:cs="Times New Roman"/>
+          <w:noProof/>
+          <w:szCs w:val="28"/>
+          <w:lang w:val="ru-RU"/>
+        </w:rPr>
+        <w:t>», с помощью которых администратор может перейти на страницу редактирования данных пользователя или удалить пользователя. Страница редактирования пользователей представлена на рисунке 6.8.</w:t>
       </w:r>
     </w:p>
     <w:p>
@@ -5354,10 +4836,10 @@
           <w:lang w:val="ru-RU"/>
         </w:rPr>
         <w:drawing>
-          <wp:inline distT="0" distB="0" distL="0" distR="0" wp14:anchorId="567CF65D" wp14:editId="65ACBB7F">
+          <wp:inline distT="0" distB="0" distL="0" distR="0" wp14:anchorId="54E54F3A" wp14:editId="7C1D5210">
             <wp:extent cx="5924550" cy="2895600"/>
             <wp:effectExtent l="0" t="0" r="0" b="0"/>
-            <wp:docPr id="3" name="Рисунок 3"/>
+            <wp:docPr id="17" name="Рисунок 17"/>
             <wp:cNvGraphicFramePr>
               <a:graphicFrameLocks xmlns:a="http://schemas.openxmlformats.org/drawingml/2006/main" noChangeAspect="1"/>
             </wp:cNvGraphicFramePr>
@@ -5486,43 +4968,7 @@
           <w:szCs w:val="28"/>
           <w:lang w:val="ru-RU"/>
         </w:rPr>
-        <w:t>», происходит перенаправление на страницу редактирования данных пользователя, которая представлена на рисунке 6.9.</w:t>
-      </w:r>
-      <w:r>
-        <w:rPr>
-          <w:rFonts w:cs="Times New Roman"/>
-          <w:noProof/>
-          <w:szCs w:val="28"/>
-          <w:lang w:val="ru-RU"/>
-        </w:rPr>
-        <w:t xml:space="preserve"> На данной странице администратор имеет возможность изменить все данные пользователя, включая его пароль.</w:t>
-      </w:r>
-      <w:r>
-        <w:rPr>
-          <w:rFonts w:cs="Times New Roman"/>
-          <w:noProof/>
-          <w:szCs w:val="28"/>
-          <w:lang w:val="ru-RU"/>
-        </w:rPr>
-        <w:t xml:space="preserve"> Для сохранения результат</w:t>
-      </w:r>
-      <w:r>
-        <w:rPr>
-          <w:rFonts w:cs="Times New Roman"/>
-          <w:noProof/>
-          <w:szCs w:val="28"/>
-          <w:lang w:val="ru-RU"/>
-        </w:rPr>
-        <w:t>ов</w:t>
-      </w:r>
-      <w:r>
-        <w:rPr>
-          <w:rFonts w:cs="Times New Roman"/>
-          <w:noProof/>
-          <w:szCs w:val="28"/>
-          <w:lang w:val="ru-RU"/>
-        </w:rPr>
-        <w:t xml:space="preserve"> изменений, администратор должен нажать кнопку «</w:t>
+        <w:t>», происходит перенаправление на страницу редактирования данных пользователя, которая представлена на рисунке 6.9. На данной странице администратор имеет возможность изменить все данные пользователя, включая его пароль. Для сохранения результатов изменений, администратор должен нажать кнопку «</w:t>
       </w:r>
       <w:r>
         <w:rPr>
@@ -5540,61 +4986,7 @@
           <w:szCs w:val="28"/>
           <w:lang w:val="ru-RU"/>
         </w:rPr>
-        <w:t>» после этого обновленные данные о пользователе буду</w:t>
-      </w:r>
-      <w:r>
-        <w:rPr>
-          <w:rFonts w:cs="Times New Roman"/>
-          <w:noProof/>
-          <w:szCs w:val="28"/>
-          <w:lang w:val="ru-RU"/>
-        </w:rPr>
-        <w:t>т</w:t>
-      </w:r>
-      <w:r>
-        <w:rPr>
-          <w:rFonts w:cs="Times New Roman"/>
-          <w:noProof/>
-          <w:szCs w:val="28"/>
-          <w:lang w:val="ru-RU"/>
-        </w:rPr>
-        <w:t xml:space="preserve"> записаны</w:t>
-      </w:r>
-      <w:r>
-        <w:rPr>
-          <w:rFonts w:cs="Times New Roman"/>
-          <w:noProof/>
-          <w:szCs w:val="28"/>
-          <w:lang w:val="ru-RU"/>
-        </w:rPr>
-        <w:t xml:space="preserve"> и сохранены</w:t>
-      </w:r>
-      <w:r>
-        <w:rPr>
-          <w:rFonts w:cs="Times New Roman"/>
-          <w:noProof/>
-          <w:szCs w:val="28"/>
-          <w:lang w:val="ru-RU"/>
-        </w:rPr>
-        <w:t xml:space="preserve"> в баз</w:t>
-      </w:r>
-      <w:r>
-        <w:rPr>
-          <w:rFonts w:cs="Times New Roman"/>
-          <w:noProof/>
-          <w:szCs w:val="28"/>
-          <w:lang w:val="ru-RU"/>
-        </w:rPr>
-        <w:t>е</w:t>
-      </w:r>
-      <w:r>
-        <w:rPr>
-          <w:rFonts w:cs="Times New Roman"/>
-          <w:noProof/>
-          <w:szCs w:val="28"/>
-          <w:lang w:val="ru-RU"/>
-        </w:rPr>
-        <w:t xml:space="preserve"> данных.</w:t>
+        <w:t>» после этого обновленные данные о пользователе будут записаны и сохранены в базе данных.</w:t>
       </w:r>
     </w:p>
     <w:p>
@@ -5618,7 +5010,7 @@
         </w:rPr>
         <w:lastRenderedPageBreak/>
         <w:drawing>
-          <wp:inline distT="0" distB="0" distL="0" distR="0" wp14:anchorId="000DC197" wp14:editId="5A246F7B">
+          <wp:inline distT="0" distB="0" distL="0" distR="0" wp14:anchorId="0BE22288" wp14:editId="7D53727A">
             <wp:extent cx="5924550" cy="3295650"/>
             <wp:effectExtent l="0" t="0" r="0" b="0"/>
             <wp:docPr id="5" name="Рисунок 5"/>
@@ -5877,52 +5269,7 @@
           <w:szCs w:val="28"/>
           <w:lang w:val="ru-RU"/>
         </w:rPr>
-        <w:t>» и перейти на страницу создания позиции.</w:t>
-      </w:r>
-      <w:r>
-        <w:rPr>
-          <w:rFonts w:cs="Times New Roman"/>
-          <w:noProof/>
-          <w:szCs w:val="28"/>
-          <w:lang w:val="ru-RU"/>
-        </w:rPr>
-        <w:t xml:space="preserve"> Страница создания позиции представлена на рисунке 6.10</w:t>
-      </w:r>
-      <w:r>
-        <w:rPr>
-          <w:rFonts w:cs="Times New Roman"/>
-          <w:noProof/>
-          <w:szCs w:val="28"/>
-          <w:lang w:val="ru-RU"/>
-        </w:rPr>
-        <w:t xml:space="preserve">. При созданиии новой позиции товара, администратору необходимо указать наименование позиции, ее описание, цену и загрузить изображение товара, нажав кнопку «Выберите файл» и выбрав файл изображение товара из </w:t>
-      </w:r>
-      <w:r>
-        <w:rPr>
-          <w:rFonts w:cs="Times New Roman"/>
-          <w:noProof/>
-          <w:szCs w:val="28"/>
-          <w:lang w:val="ru-RU"/>
-        </w:rPr>
-        <w:t xml:space="preserve">существующих на жестком диске компьютера изображений, которые будут доступны после нажатия кнопки </w:t>
-      </w:r>
-      <w:r>
-        <w:rPr>
-          <w:rFonts w:cs="Times New Roman"/>
-          <w:noProof/>
-          <w:szCs w:val="28"/>
-          <w:lang w:val="ru-RU"/>
-        </w:rPr>
-        <w:t>«Выберите файл»</w:t>
-      </w:r>
-      <w:r>
-        <w:rPr>
-          <w:rFonts w:cs="Times New Roman"/>
-          <w:noProof/>
-          <w:szCs w:val="28"/>
-          <w:lang w:val="ru-RU"/>
-        </w:rPr>
-        <w:t>. Для сохранения созданного товара администратору необходимо нажать кнопку «</w:t>
+        <w:t>» и перейти на страницу создания позиции. Страница создания позиции представлена на рисунке 6.10. При созданиии новой позиции товара, администратору необходимо указать наименование позиции, ее описание, цену и загрузить изображение товара, нажав кнопку «Выберите файл» и выбрав файл изображение товара из существующих на жестком диске компьютера изображений, которые будут доступны после нажатия кнопки «Выберите файл». Для сохранения созданного товара администратору необходимо нажать кнопку «</w:t>
       </w:r>
       <w:r>
         <w:rPr>
@@ -5960,16 +5307,7 @@
           <w:szCs w:val="28"/>
           <w:lang w:val="ru-RU"/>
         </w:rPr>
-        <w:t xml:space="preserve">Для редактирования информации о позиции администратору необходимо на странице с позициями товаров нажать на сам товар и перейти на страницу с информацией о данном товаре. </w:t>
-      </w:r>
-      <w:r>
-        <w:rPr>
-          <w:rFonts w:cs="Times New Roman"/>
-          <w:noProof/>
-          <w:szCs w:val="28"/>
-          <w:lang w:val="ru-RU"/>
-        </w:rPr>
-        <w:t>На странице товара администратору доступны кнопки «</w:t>
+        <w:t>Для редактирования информации о позиции администратору необходимо на странице с позициями товаров нажать на сам товар и перейти на страницу с информацией о данном товаре. На странице товара администратору доступны кнопки «</w:t>
       </w:r>
       <w:r>
         <w:rPr>
@@ -6047,10 +5385,10 @@
         </w:rPr>
         <w:lastRenderedPageBreak/>
         <w:drawing>
-          <wp:inline distT="0" distB="0" distL="0" distR="0" wp14:anchorId="0E5AF49C" wp14:editId="711CB257">
+          <wp:inline distT="0" distB="0" distL="0" distR="0" wp14:anchorId="055B9F92" wp14:editId="27055139">
             <wp:extent cx="5924550" cy="3371850"/>
             <wp:effectExtent l="0" t="0" r="0" b="0"/>
-            <wp:docPr id="6" name="Рисунок 6"/>
+            <wp:docPr id="18" name="Рисунок 18"/>
             <wp:cNvGraphicFramePr>
               <a:graphicFrameLocks xmlns:a="http://schemas.openxmlformats.org/drawingml/2006/main" noChangeAspect="1"/>
             </wp:cNvGraphicFramePr>
@@ -6163,10 +5501,10 @@
           <w:lang w:val="ru-RU"/>
         </w:rPr>
         <w:drawing>
-          <wp:inline distT="0" distB="0" distL="0" distR="0" wp14:anchorId="2768578A" wp14:editId="4F5A7836">
+          <wp:inline distT="0" distB="0" distL="0" distR="0" wp14:anchorId="1209BF7E" wp14:editId="1B03F8B4">
             <wp:extent cx="5924550" cy="3390900"/>
             <wp:effectExtent l="0" t="0" r="0" b="0"/>
-            <wp:docPr id="7" name="Рисунок 7"/>
+            <wp:docPr id="19" name="Рисунок 19"/>
             <wp:cNvGraphicFramePr>
               <a:graphicFrameLocks xmlns:a="http://schemas.openxmlformats.org/drawingml/2006/main" noChangeAspect="1"/>
             </wp:cNvGraphicFramePr>
@@ -6244,16 +5582,7 @@
           <w:szCs w:val="28"/>
           <w:lang w:val="ru-RU"/>
         </w:rPr>
-        <w:t>Рисунок 6.11 – Страница</w:t>
-      </w:r>
-      <w:r>
-        <w:rPr>
-          <w:rFonts w:cs="Times New Roman"/>
-          <w:noProof/>
-          <w:szCs w:val="28"/>
-          <w:lang w:val="ru-RU"/>
-        </w:rPr>
-        <w:t xml:space="preserve"> товара</w:t>
+        <w:t>Рисунок 6.11 – Страница товара</w:t>
       </w:r>
     </w:p>
     <w:p>
@@ -6322,34 +5651,7 @@
           <w:szCs w:val="28"/>
           <w:lang w:val="ru-RU"/>
         </w:rPr>
-        <w:t xml:space="preserve">и перейти на страницу редактирования позиции. </w:t>
-      </w:r>
-      <w:r>
-        <w:rPr>
-          <w:rFonts w:cs="Times New Roman"/>
-          <w:noProof/>
-          <w:szCs w:val="28"/>
-          <w:lang w:val="ru-RU"/>
-        </w:rPr>
-        <w:t>На данной странице администратор имеет возможность изменить все данные по</w:t>
-      </w:r>
-      <w:r>
-        <w:rPr>
-          <w:rFonts w:cs="Times New Roman"/>
-          <w:noProof/>
-          <w:szCs w:val="28"/>
-          <w:lang w:val="ru-RU"/>
-        </w:rPr>
-        <w:t>зиции и изменить изображение позиции в каталоге</w:t>
-      </w:r>
-      <w:r>
-        <w:rPr>
-          <w:rFonts w:cs="Times New Roman"/>
-          <w:noProof/>
-          <w:szCs w:val="28"/>
-          <w:lang w:val="ru-RU"/>
-        </w:rPr>
-        <w:t xml:space="preserve">. Для сохранения </w:t>
+        <w:t xml:space="preserve">и перейти на страницу редактирования позиции. На данной странице администратор имеет возможность изменить все данные позиции и изменить изображение позиции в каталоге. Для сохранения </w:t>
       </w:r>
       <w:r>
         <w:rPr>
@@ -6377,34 +5679,7 @@
           <w:szCs w:val="28"/>
           <w:lang w:val="ru-RU"/>
         </w:rPr>
-        <w:t>» после этого обновленные данные о по</w:t>
-      </w:r>
-      <w:r>
-        <w:rPr>
-          <w:rFonts w:cs="Times New Roman"/>
-          <w:noProof/>
-          <w:szCs w:val="28"/>
-          <w:lang w:val="ru-RU"/>
-        </w:rPr>
-        <w:t>зиции</w:t>
-      </w:r>
-      <w:r>
-        <w:rPr>
-          <w:rFonts w:cs="Times New Roman"/>
-          <w:noProof/>
-          <w:szCs w:val="28"/>
-          <w:lang w:val="ru-RU"/>
-        </w:rPr>
-        <w:t xml:space="preserve"> будут записаны и сохранены в базе данных.</w:t>
-      </w:r>
-      <w:r>
-        <w:rPr>
-          <w:rFonts w:cs="Times New Roman"/>
-          <w:noProof/>
-          <w:szCs w:val="28"/>
-          <w:lang w:val="ru-RU"/>
-        </w:rPr>
-        <w:t xml:space="preserve"> Страница редактирования данных позиции представлена на рисунке 6.12.</w:t>
+        <w:t>» после этого обновленные данные о позиции будут записаны и сохранены в базе данных. Страница редактирования данных позиции представлена на рисунке 6.12.</w:t>
       </w:r>
     </w:p>
     <w:p>
@@ -6438,7 +5713,7 @@
           <w:lang w:val="ru-RU"/>
         </w:rPr>
         <w:drawing>
-          <wp:inline distT="0" distB="0" distL="0" distR="0" wp14:anchorId="33358AA9" wp14:editId="0148C86C">
+          <wp:inline distT="0" distB="0" distL="0" distR="0" wp14:anchorId="0268C026" wp14:editId="07A03279">
             <wp:extent cx="5924550" cy="3381375"/>
             <wp:effectExtent l="0" t="0" r="0" b="9525"/>
             <wp:docPr id="12" name="Рисунок 12"/>
@@ -6589,16 +5864,7 @@
           <w:szCs w:val="28"/>
           <w:lang w:val="ru-RU"/>
         </w:rPr>
-        <w:t xml:space="preserve">Администратор обладает возможностью изменять данные заказов пользователей. Для доступа к изменению заказов администратору необходимо </w:t>
-      </w:r>
-      <w:r>
-        <w:rPr>
-          <w:rFonts w:cs="Times New Roman"/>
-          <w:noProof/>
-          <w:szCs w:val="28"/>
-          <w:lang w:val="ru-RU"/>
-        </w:rPr>
-        <w:t>на вкладке «</w:t>
+        <w:t>Администратор обладает возможностью изменять данные заказов пользователей. Для доступа к изменению заказов администратору необходимо на вкладке «</w:t>
       </w:r>
       <w:r>
         <w:rPr>
@@ -6616,6 +5882,24 @@
           <w:szCs w:val="28"/>
           <w:lang w:val="ru-RU"/>
         </w:rPr>
+        <w:t>» нажать на кнопку «</w:t>
+      </w:r>
+      <w:r>
+        <w:rPr>
+          <w:rFonts w:cs="Times New Roman"/>
+          <w:noProof/>
+          <w:szCs w:val="28"/>
+          <w:lang w:val="en-US"/>
+        </w:rPr>
+        <w:t>Orders</w:t>
+      </w:r>
+      <w:r>
+        <w:rPr>
+          <w:rFonts w:cs="Times New Roman"/>
+          <w:noProof/>
+          <w:szCs w:val="28"/>
+          <w:lang w:val="ru-RU"/>
+        </w:rPr>
         <w:t>»</w:t>
       </w:r>
       <w:r>
@@ -6625,33 +5909,6 @@
           <w:szCs w:val="28"/>
           <w:lang w:val="ru-RU"/>
         </w:rPr>
-        <w:t xml:space="preserve"> нажать на кнопку «</w:t>
-      </w:r>
-      <w:r>
-        <w:rPr>
-          <w:rFonts w:cs="Times New Roman"/>
-          <w:noProof/>
-          <w:szCs w:val="28"/>
-          <w:lang w:val="en-US"/>
-        </w:rPr>
-        <w:t>Orders</w:t>
-      </w:r>
-      <w:r>
-        <w:rPr>
-          <w:rFonts w:cs="Times New Roman"/>
-          <w:noProof/>
-          <w:szCs w:val="28"/>
-          <w:lang w:val="ru-RU"/>
-        </w:rPr>
-        <w:t>»</w:t>
-      </w:r>
-      <w:r>
-        <w:rPr>
-          <w:rFonts w:cs="Times New Roman"/>
-          <w:noProof/>
-          <w:szCs w:val="28"/>
-          <w:lang w:val="ru-RU"/>
-        </w:rPr>
         <w:t xml:space="preserve"> </w:t>
       </w:r>
       <w:r>
@@ -6679,52 +5936,7 @@
           <w:szCs w:val="28"/>
           <w:lang w:val="ru-RU"/>
         </w:rPr>
-        <w:t xml:space="preserve">произойдет перенаправление на страницу </w:t>
-      </w:r>
-      <w:r>
-        <w:rPr>
-          <w:rFonts w:cs="Times New Roman"/>
-          <w:noProof/>
-          <w:szCs w:val="28"/>
-          <w:lang w:val="ru-RU"/>
-        </w:rPr>
-        <w:t>редактирования</w:t>
-      </w:r>
-      <w:r>
-        <w:rPr>
-          <w:rFonts w:cs="Times New Roman"/>
-          <w:noProof/>
-          <w:szCs w:val="28"/>
-          <w:lang w:val="ru-RU"/>
-        </w:rPr>
-        <w:t xml:space="preserve"> заказов</w:t>
-      </w:r>
-      <w:r>
-        <w:rPr>
-          <w:rFonts w:cs="Times New Roman"/>
-          <w:noProof/>
-          <w:szCs w:val="28"/>
-          <w:lang w:val="ru-RU"/>
-        </w:rPr>
-        <w:t>.</w:t>
-      </w:r>
-      <w:r>
-        <w:rPr>
-          <w:rFonts w:cs="Times New Roman"/>
-          <w:noProof/>
-          <w:szCs w:val="28"/>
-          <w:lang w:val="ru-RU"/>
-        </w:rPr>
-        <w:t xml:space="preserve"> Страница редактирования заказов представлена на рисунке 6.13. На странице редактирования заказов отображен список заказов и их стоимость. Администратор может удалить заказ, нажав кнопку</w:t>
-      </w:r>
-      <w:r>
-        <w:rPr>
-          <w:rFonts w:cs="Times New Roman"/>
-          <w:noProof/>
-          <w:szCs w:val="28"/>
-          <w:lang w:val="ru-RU"/>
-        </w:rPr>
-        <w:t xml:space="preserve"> «</w:t>
+        <w:t>произойдет перенаправление на страницу редактирования заказов. Страница редактирования заказов представлена на рисунке 6.13. На странице редактирования заказов отображен список заказов и их стоимость. Администратор может удалить заказ, нажав кнопку «</w:t>
       </w:r>
       <w:r>
         <w:rPr>
@@ -6798,25 +6010,7 @@
           <w:szCs w:val="28"/>
           <w:lang w:val="ru-RU"/>
         </w:rPr>
-        <w:t xml:space="preserve">На данной странице администратор имеет возможность изменить все данные </w:t>
-      </w:r>
-      <w:r>
-        <w:rPr>
-          <w:rFonts w:cs="Times New Roman"/>
-          <w:noProof/>
-          <w:szCs w:val="28"/>
-          <w:lang w:val="ru-RU"/>
-        </w:rPr>
-        <w:t>заказа</w:t>
-      </w:r>
-      <w:r>
-        <w:rPr>
-          <w:rFonts w:cs="Times New Roman"/>
-          <w:noProof/>
-          <w:szCs w:val="28"/>
-          <w:lang w:val="ru-RU"/>
-        </w:rPr>
-        <w:t>. Для сохранения результатов изменений, администратор должен нажать кнопку «</w:t>
+        <w:t>На данной странице администратор имеет возможность изменить все данные заказа. Для сохранения результатов изменений, администратор должен нажать кнопку «</w:t>
       </w:r>
       <w:r>
         <w:rPr>
@@ -6852,61 +6046,7 @@
           <w:szCs w:val="28"/>
           <w:lang w:val="ru-RU"/>
         </w:rPr>
-        <w:t xml:space="preserve">» после этого обновленные данные о </w:t>
-      </w:r>
-      <w:r>
-        <w:rPr>
-          <w:rFonts w:cs="Times New Roman"/>
-          <w:noProof/>
-          <w:szCs w:val="28"/>
-          <w:lang w:val="ru-RU"/>
-        </w:rPr>
-        <w:t>заказе</w:t>
-      </w:r>
-      <w:r>
-        <w:rPr>
-          <w:rFonts w:cs="Times New Roman"/>
-          <w:noProof/>
-          <w:szCs w:val="28"/>
-          <w:lang w:val="ru-RU"/>
-        </w:rPr>
-        <w:t xml:space="preserve"> будут записаны и сохранены в базе данных. Страница редактирования </w:t>
-      </w:r>
-      <w:r>
-        <w:rPr>
-          <w:rFonts w:cs="Times New Roman"/>
-          <w:noProof/>
-          <w:szCs w:val="28"/>
-          <w:lang w:val="ru-RU"/>
-        </w:rPr>
-        <w:t>заказа</w:t>
-      </w:r>
-      <w:r>
-        <w:rPr>
-          <w:rFonts w:cs="Times New Roman"/>
-          <w:noProof/>
-          <w:szCs w:val="28"/>
-          <w:lang w:val="ru-RU"/>
-        </w:rPr>
-        <w:t xml:space="preserve"> представлена на рисунке 6.1</w:t>
-      </w:r>
-      <w:r>
-        <w:rPr>
-          <w:rFonts w:cs="Times New Roman"/>
-          <w:noProof/>
-          <w:szCs w:val="28"/>
-          <w:lang w:val="ru-RU"/>
-        </w:rPr>
-        <w:t>4</w:t>
-      </w:r>
-      <w:r>
-        <w:rPr>
-          <w:rFonts w:cs="Times New Roman"/>
-          <w:noProof/>
-          <w:szCs w:val="28"/>
-          <w:lang w:val="ru-RU"/>
-        </w:rPr>
-        <w:t>.</w:t>
+        <w:t>» после этого обновленные данные о заказе будут записаны и сохранены в базе данных. Страница редактирования заказа представлена на рисунке 6.14.</w:t>
       </w:r>
     </w:p>
     <w:p>
@@ -6974,7 +6114,7 @@
         </w:rPr>
         <w:lastRenderedPageBreak/>
         <w:drawing>
-          <wp:inline distT="0" distB="0" distL="0" distR="0" wp14:anchorId="4425D2FC" wp14:editId="17D22C8C">
+          <wp:inline distT="0" distB="0" distL="0" distR="0" wp14:anchorId="27BCF612" wp14:editId="1738DE29">
             <wp:extent cx="5924550" cy="3048000"/>
             <wp:effectExtent l="0" t="0" r="0" b="0"/>
             <wp:docPr id="13" name="Рисунок 13"/>
@@ -7055,34 +6195,7 @@
           <w:szCs w:val="28"/>
           <w:lang w:val="ru-RU"/>
         </w:rPr>
-        <w:t>Рисунок 6.1</w:t>
-      </w:r>
-      <w:r>
-        <w:rPr>
-          <w:rFonts w:cs="Times New Roman"/>
-          <w:noProof/>
-          <w:szCs w:val="28"/>
-          <w:lang w:val="ru-RU"/>
-        </w:rPr>
-        <w:t>3</w:t>
-      </w:r>
-      <w:r>
-        <w:rPr>
-          <w:rFonts w:cs="Times New Roman"/>
-          <w:noProof/>
-          <w:szCs w:val="28"/>
-          <w:lang w:val="ru-RU"/>
-        </w:rPr>
-        <w:t xml:space="preserve"> – Страница редактирования </w:t>
-      </w:r>
-      <w:r>
-        <w:rPr>
-          <w:rFonts w:cs="Times New Roman"/>
-          <w:noProof/>
-          <w:szCs w:val="28"/>
-          <w:lang w:val="ru-RU"/>
-        </w:rPr>
-        <w:t>заказов</w:t>
+        <w:t>Рисунок 6.13 – Страница редактирования заказов</w:t>
       </w:r>
     </w:p>
     <w:p>
@@ -7118,7 +6231,7 @@
           <w:lang w:val="ru-RU"/>
         </w:rPr>
         <w:drawing>
-          <wp:inline distT="0" distB="0" distL="0" distR="0" wp14:anchorId="0E6F5FD1" wp14:editId="13C0FA08">
+          <wp:inline distT="0" distB="0" distL="0" distR="0" wp14:anchorId="7BAF7603" wp14:editId="154F529B">
             <wp:extent cx="5924550" cy="3371850"/>
             <wp:effectExtent l="0" t="0" r="0" b="0"/>
             <wp:docPr id="14" name="Рисунок 14"/>
@@ -7199,35 +6312,27 @@
           <w:szCs w:val="28"/>
           <w:lang w:val="ru-RU"/>
         </w:rPr>
-        <w:t>Рисунок 6.1</w:t>
-      </w:r>
-      <w:r>
-        <w:rPr>
-          <w:rFonts w:cs="Times New Roman"/>
-          <w:noProof/>
-          <w:szCs w:val="28"/>
-          <w:lang w:val="ru-RU"/>
-        </w:rPr>
-        <w:t>4</w:t>
-      </w:r>
-      <w:r>
-        <w:rPr>
-          <w:rFonts w:cs="Times New Roman"/>
-          <w:noProof/>
-          <w:szCs w:val="28"/>
-          <w:lang w:val="ru-RU"/>
-        </w:rPr>
-        <w:t xml:space="preserve"> – Страница редактирования </w:t>
-      </w:r>
-      <w:r>
-        <w:rPr>
-          <w:rFonts w:cs="Times New Roman"/>
-          <w:noProof/>
-          <w:szCs w:val="28"/>
-          <w:lang w:val="ru-RU"/>
-        </w:rPr>
-        <w:t>заказа</w:t>
-      </w:r>
+        <w:t>Рисунок 6.14 – Страница редактирования заказа</w:t>
+      </w:r>
+    </w:p>
+    <w:p>
+      <w:pPr>
+        <w:rPr>
+          <w:rFonts w:cs="Times New Roman"/>
+          <w:szCs w:val="28"/>
+          <w:lang w:val="ru-RU"/>
+        </w:rPr>
+      </w:pPr>
+    </w:p>
+    <w:p>
+      <w:pPr>
+        <w:ind w:firstLine="0"/>
+        <w:rPr>
+          <w:rFonts w:cs="Times New Roman"/>
+          <w:szCs w:val="28"/>
+          <w:lang w:val="ru-RU"/>
+        </w:rPr>
+      </w:pPr>
     </w:p>
     <w:sectPr>
       <w:pgSz w:w="11906" w:h="16838" w:code="9"/>
@@ -7676,6 +6781,7 @@
   <w:style w:type="paragraph" w:default="1" w:styleId="a">
     <w:name w:val="Normal"/>
     <w:qFormat/>
+    <w:rsid w:val="008471C7"/>
   </w:style>
   <w:style w:type="character" w:default="1" w:styleId="a0">
     <w:name w:val="Default Paragraph Font"/>

</xml_diff>